<commit_message>
Version control, exception filter and swagger are added
</commit_message>
<xml_diff>
--- a/Report.docx
+++ b/Report.docx
@@ -1,10 +1,12 @@
 
 <file path=word/document.xml><?xml version="1.0" encoding="utf-8"?>
-<w:document xmlns:wpc="http://schemas.microsoft.com/office/word/2010/wordprocessingCanvas" xmlns:cx="http://schemas.microsoft.com/office/drawing/2014/chartex" xmlns:cx1="http://schemas.microsoft.com/office/drawing/2015/9/8/chartex" xmlns:mc="http://schemas.openxmlformats.org/markup-compatibility/2006" xmlns:o="urn:schemas-microsoft-com:office:office" xmlns:r="http://schemas.openxmlformats.org/officeDocument/2006/relationships" xmlns:m="http://schemas.openxmlformats.org/officeDocument/2006/math" xmlns:v="urn:schemas-microsoft-com:vml" xmlns:wp14="http://schemas.microsoft.com/office/word/2010/wordprocessingDrawing" xmlns:wp="http://schemas.openxmlformats.org/drawingml/2006/wordprocessingDrawing" xmlns:w10="urn:schemas-microsoft-com:office:word" xmlns:w="http://schemas.openxmlformats.org/wordprocessingml/2006/main" xmlns:w14="http://schemas.microsoft.com/office/word/2010/wordml" xmlns:w15="http://schemas.microsoft.com/office/word/2012/wordml" xmlns:w16se="http://schemas.microsoft.com/office/word/2015/wordml/symex" xmlns:wpg="http://schemas.microsoft.com/office/word/2010/wordprocessingGroup" xmlns:wpi="http://schemas.microsoft.com/office/word/2010/wordprocessingInk" xmlns:wne="http://schemas.microsoft.com/office/word/2006/wordml" xmlns:wps="http://schemas.microsoft.com/office/word/2010/wordprocessingShape" mc:Ignorable="w14 w15 w16se wp14">
+<w:document xmlns:o="urn:schemas-microsoft-com:office:office" xmlns:r="http://schemas.openxmlformats.org/officeDocument/2006/relationships" xmlns:v="urn:schemas-microsoft-com:vml" xmlns:w="http://schemas.openxmlformats.org/wordprocessingml/2006/main" xmlns:w10="urn:schemas-microsoft-com:office:word" xmlns:wp="http://schemas.openxmlformats.org/drawingml/2006/wordprocessingDrawing" xmlns:wps="http://schemas.microsoft.com/office/word/2010/wordprocessingShape" xmlns:wpg="http://schemas.microsoft.com/office/word/2010/wordprocessingGroup" xmlns:mc="http://schemas.openxmlformats.org/markup-compatibility/2006" xmlns:wp14="http://schemas.microsoft.com/office/word/2010/wordprocessingDrawing" xmlns:w14="http://schemas.microsoft.com/office/word/2010/wordml" mc:Ignorable="w14 wp14">
   <w:body>
     <w:p>
       <w:pPr>
-        <w:rPr>
+        <w:pStyle w:val="Normal"/>
+        <w:rPr>
+          <w:b/>
           <w:b/>
         </w:rPr>
       </w:pPr>
@@ -17,48 +19,41 @@
     </w:p>
     <w:p>
       <w:pPr>
-        <w:rPr>
-          <w:b/>
-        </w:rPr>
-      </w:pPr>
-      <w:proofErr w:type="spellStart"/>
+        <w:pStyle w:val="Normal"/>
+        <w:rPr>
+          <w:b/>
+          <w:b/>
+        </w:rPr>
+      </w:pPr>
       <w:r>
         <w:rPr>
           <w:b/>
         </w:rPr>
         <w:t>Selfhost</w:t>
       </w:r>
-      <w:proofErr w:type="spellEnd"/>
-    </w:p>
-    <w:p>
-      <w:r>
-        <w:t xml:space="preserve">To use </w:t>
-      </w:r>
-      <w:proofErr w:type="spellStart"/>
-      <w:r>
-        <w:t>selfhost</w:t>
-      </w:r>
-      <w:proofErr w:type="spellEnd"/>
-      <w:r>
-        <w:t xml:space="preserve"> firstly I need give</w:t>
-      </w:r>
-      <w:r>
-        <w:t xml:space="preserve"> permissions to reserve the URL</w:t>
-      </w:r>
-      <w:r>
-        <w:t>:</w:t>
-      </w:r>
-    </w:p>
-    <w:p>
-      <w:r>
-        <w:rPr>
-          <w:noProof/>
-        </w:rPr>
+    </w:p>
+    <w:p>
+      <w:pPr>
+        <w:pStyle w:val="Normal"/>
+        <w:rPr/>
+      </w:pPr>
+      <w:r>
+        <w:rPr/>
+        <w:t>To use selfhost firstly I need give permissions to reserve the URL:</w:t>
+      </w:r>
+    </w:p>
+    <w:p>
+      <w:pPr>
+        <w:pStyle w:val="Normal"/>
+        <w:rPr/>
+      </w:pPr>
+      <w:r>
+        <w:rPr/>
         <w:drawing>
-          <wp:inline distT="0" distB="0" distL="0" distR="0" wp14:anchorId="0D745A1C" wp14:editId="3F23E1EB">
+          <wp:inline distT="0" distB="7620" distL="0" distR="0">
             <wp:extent cx="5943600" cy="4773930"/>
-            <wp:effectExtent l="0" t="0" r="0" b="7620"/>
-            <wp:docPr id="1" name="Picture 1"/>
+            <wp:effectExtent l="0" t="0" r="0" b="0"/>
+            <wp:docPr id="1" name="Picture 1" descr=""/>
             <wp:cNvGraphicFramePr>
               <a:graphicFrameLocks xmlns:a="http://schemas.openxmlformats.org/drawingml/2006/main" noChangeAspect="1"/>
             </wp:cNvGraphicFramePr>
@@ -66,16 +61,18 @@
               <a:graphicData uri="http://schemas.openxmlformats.org/drawingml/2006/picture">
                 <pic:pic xmlns:pic="http://schemas.openxmlformats.org/drawingml/2006/picture">
                   <pic:nvPicPr>
-                    <pic:cNvPr id="1" name=""/>
-                    <pic:cNvPicPr/>
+                    <pic:cNvPr id="1" name="Picture 1" descr=""/>
+                    <pic:cNvPicPr>
+                      <a:picLocks noChangeAspect="1" noChangeArrowheads="1"/>
+                    </pic:cNvPicPr>
                   </pic:nvPicPr>
                   <pic:blipFill>
-                    <a:blip r:embed="rId4"/>
+                    <a:blip r:embed="rId2"/>
                     <a:stretch>
                       <a:fillRect/>
                     </a:stretch>
                   </pic:blipFill>
-                  <pic:spPr>
+                  <pic:spPr bwMode="auto">
                     <a:xfrm>
                       <a:off x="0" y="0"/>
                       <a:ext cx="5943600" cy="4773930"/>
@@ -93,7 +90,9 @@
     </w:p>
     <w:p>
       <w:pPr>
-        <w:rPr>
+        <w:pStyle w:val="Normal"/>
+        <w:rPr>
+          <w:b/>
           <w:b/>
         </w:rPr>
       </w:pPr>
@@ -105,73 +104,2150 @@
       </w:r>
     </w:p>
     <w:p>
-      <w:r>
+      <w:pPr>
+        <w:pStyle w:val="Normal"/>
+        <w:rPr/>
+      </w:pPr>
+      <w:r>
+        <w:rPr/>
         <w:t>I think that VS start by default on IIS, which can work like webhost.</w:t>
       </w:r>
     </w:p>
-    <w:p/>
-    <w:p/>
-    <w:p/>
-    <w:p/>
-    <w:p/>
-    <w:p/>
-    <w:p/>
-    <w:p>
-      <w:pPr>
-        <w:rPr>
-          <w:b/>
-        </w:rPr>
-      </w:pPr>
-      <w:r>
-        <w:rPr>
-          <w:b/>
-        </w:rPr>
-        <w:lastRenderedPageBreak/>
+    <w:p>
+      <w:pPr>
+        <w:pStyle w:val="Normal"/>
+        <w:rPr/>
+      </w:pPr>
+      <w:r>
+        <w:rPr/>
+      </w:r>
+    </w:p>
+    <w:p>
+      <w:pPr>
+        <w:pStyle w:val="Normal"/>
+        <w:rPr/>
+      </w:pPr>
+      <w:r>
+        <w:rPr/>
+      </w:r>
+    </w:p>
+    <w:p>
+      <w:pPr>
+        <w:pStyle w:val="Normal"/>
+        <w:rPr/>
+      </w:pPr>
+      <w:r>
+        <w:rPr/>
+      </w:r>
+    </w:p>
+    <w:p>
+      <w:pPr>
+        <w:pStyle w:val="Normal"/>
+        <w:rPr/>
+      </w:pPr>
+      <w:r>
+        <w:rPr/>
+      </w:r>
+    </w:p>
+    <w:p>
+      <w:pPr>
+        <w:pStyle w:val="Normal"/>
+        <w:rPr/>
+      </w:pPr>
+      <w:r>
+        <w:rPr/>
+      </w:r>
+    </w:p>
+    <w:p>
+      <w:pPr>
+        <w:pStyle w:val="Normal"/>
+        <w:rPr/>
+      </w:pPr>
+      <w:r>
+        <w:rPr/>
+      </w:r>
+    </w:p>
+    <w:p>
+      <w:pPr>
+        <w:pStyle w:val="Normal"/>
+        <w:rPr/>
+      </w:pPr>
+      <w:r>
+        <w:rPr/>
+      </w:r>
+    </w:p>
+    <w:p>
+      <w:pPr>
+        <w:pStyle w:val="Normal"/>
+        <w:rPr>
+          <w:b/>
+          <w:b/>
+        </w:rPr>
+      </w:pPr>
+      <w:r>
+        <w:rPr>
+          <w:b/>
+        </w:rPr>
         <w:t>Showing response</w:t>
       </w:r>
     </w:p>
     <w:p>
       <w:pPr>
-        <w:rPr>
-          <w:b/>
-        </w:rPr>
-      </w:pPr>
-    </w:p>
-    <w:p>
-      <w:r>
-        <w:t>Response</w:t>
-      </w:r>
-      <w:r>
-        <w:t xml:space="preserve"> type depend on</w:t>
-      </w:r>
-      <w:r>
-        <w:t xml:space="preserve"> content</w:t>
-      </w:r>
-      <w:r>
-        <w:t xml:space="preserve">-type of request so I use this </w:t>
-      </w:r>
-      <w:r>
+        <w:pStyle w:val="Normal"/>
+        <w:rPr>
+          <w:b/>
+          <w:b/>
+        </w:rPr>
+      </w:pPr>
+      <w:r>
+        <w:rPr>
+          <w:b/>
+        </w:rPr>
+      </w:r>
+    </w:p>
+    <w:p>
+      <w:pPr>
+        <w:pStyle w:val="Normal"/>
+        <w:rPr/>
+      </w:pPr>
+      <w:r>
+        <w:rPr/>
+        <w:t xml:space="preserve">Response type depend on content-type of request so I use this. </w:t>
+      </w:r>
+      <w:r>
+        <w:rPr/>
+        <w:t>Examples of all operations to mails returning xml (it also examples of using selfhost):</w:t>
+      </w:r>
+    </w:p>
+    <w:p>
+      <w:pPr>
+        <w:pStyle w:val="Normal"/>
+        <w:rPr/>
+      </w:pPr>
+      <w:r>
+        <w:rPr/>
+        <w:t>1). Get all operation</w:t>
+      </w:r>
+    </w:p>
+    <w:p>
+      <w:pPr>
+        <w:pStyle w:val="Normal"/>
+        <w:rPr/>
+      </w:pPr>
+      <w:r>
+        <w:drawing>
+          <wp:anchor behindDoc="0" distT="0" distB="101600" distL="0" distR="0" simplePos="0" locked="0" layoutInCell="1" allowOverlap="1" relativeHeight="3">
+            <wp:simplePos x="0" y="0"/>
+            <wp:positionH relativeFrom="column">
+              <wp:align>center</wp:align>
+            </wp:positionH>
+            <wp:positionV relativeFrom="paragraph">
+              <wp:align>top</wp:align>
+            </wp:positionV>
+            <wp:extent cx="5943600" cy="3167380"/>
+            <wp:effectExtent l="0" t="0" r="0" b="0"/>
+            <wp:wrapSquare wrapText="largest"/>
+            <wp:docPr id="2" name="Зображення2" descr=""/>
+            <wp:cNvGraphicFramePr>
+              <a:graphicFrameLocks xmlns:a="http://schemas.openxmlformats.org/drawingml/2006/main" noChangeAspect="1"/>
+            </wp:cNvGraphicFramePr>
+            <a:graphic xmlns:a="http://schemas.openxmlformats.org/drawingml/2006/main">
+              <a:graphicData uri="http://schemas.openxmlformats.org/drawingml/2006/picture">
+                <pic:pic xmlns:pic="http://schemas.openxmlformats.org/drawingml/2006/picture">
+                  <pic:nvPicPr>
+                    <pic:cNvPr id="2" name="Зображення2" descr=""/>
+                    <pic:cNvPicPr>
+                      <a:picLocks noChangeAspect="1" noChangeArrowheads="1"/>
+                    </pic:cNvPicPr>
+                  </pic:nvPicPr>
+                  <pic:blipFill>
+                    <a:blip r:embed="rId3"/>
+                    <a:stretch>
+                      <a:fillRect/>
+                    </a:stretch>
+                  </pic:blipFill>
+                  <pic:spPr bwMode="auto">
+                    <a:xfrm>
+                      <a:off x="0" y="0"/>
+                      <a:ext cx="5943600" cy="3167380"/>
+                    </a:xfrm>
+                    <a:prstGeom prst="rect">
+                      <a:avLst/>
+                    </a:prstGeom>
+                  </pic:spPr>
+                </pic:pic>
+              </a:graphicData>
+            </a:graphic>
+          </wp:anchor>
+        </w:drawing>
+      </w:r>
+      <w:r>
+        <w:rPr/>
+        <w:t>2) Get one mail</w:t>
+      </w:r>
+    </w:p>
+    <w:p>
+      <w:pPr>
+        <w:pStyle w:val="Normal"/>
+        <w:rPr/>
+      </w:pPr>
+      <w:r>
+        <w:rPr/>
+        <w:drawing>
+          <wp:anchor behindDoc="0" distT="0" distB="101600" distL="0" distR="0" simplePos="0" locked="0" layoutInCell="1" allowOverlap="1" relativeHeight="4">
+            <wp:simplePos x="0" y="0"/>
+            <wp:positionH relativeFrom="column">
+              <wp:align>center</wp:align>
+            </wp:positionH>
+            <wp:positionV relativeFrom="paragraph">
+              <wp:align>top</wp:align>
+            </wp:positionV>
+            <wp:extent cx="5943600" cy="3167380"/>
+            <wp:effectExtent l="0" t="0" r="0" b="0"/>
+            <wp:wrapSquare wrapText="largest"/>
+            <wp:docPr id="3" name="Зображення1" descr=""/>
+            <wp:cNvGraphicFramePr>
+              <a:graphicFrameLocks xmlns:a="http://schemas.openxmlformats.org/drawingml/2006/main" noChangeAspect="1"/>
+            </wp:cNvGraphicFramePr>
+            <a:graphic xmlns:a="http://schemas.openxmlformats.org/drawingml/2006/main">
+              <a:graphicData uri="http://schemas.openxmlformats.org/drawingml/2006/picture">
+                <pic:pic xmlns:pic="http://schemas.openxmlformats.org/drawingml/2006/picture">
+                  <pic:nvPicPr>
+                    <pic:cNvPr id="3" name="Зображення1" descr=""/>
+                    <pic:cNvPicPr>
+                      <a:picLocks noChangeAspect="1" noChangeArrowheads="1"/>
+                    </pic:cNvPicPr>
+                  </pic:nvPicPr>
+                  <pic:blipFill>
+                    <a:blip r:embed="rId4"/>
+                    <a:stretch>
+                      <a:fillRect/>
+                    </a:stretch>
+                  </pic:blipFill>
+                  <pic:spPr bwMode="auto">
+                    <a:xfrm>
+                      <a:off x="0" y="0"/>
+                      <a:ext cx="5943600" cy="3167380"/>
+                    </a:xfrm>
+                    <a:prstGeom prst="rect">
+                      <a:avLst/>
+                    </a:prstGeom>
+                  </pic:spPr>
+                </pic:pic>
+              </a:graphicData>
+            </a:graphic>
+          </wp:anchor>
+        </w:drawing>
+      </w:r>
+    </w:p>
+    <w:p>
+      <w:pPr>
+        <w:pStyle w:val="Normal"/>
+        <w:rPr/>
+      </w:pPr>
+      <w:r>
+        <w:rPr/>
+        <w:t>3) Post operation</w:t>
+      </w:r>
+    </w:p>
+    <w:p>
+      <w:pPr>
+        <w:pStyle w:val="Normal"/>
+        <w:rPr/>
+      </w:pPr>
+      <w:r>
+        <w:rPr/>
+        <w:drawing>
+          <wp:anchor behindDoc="0" distT="0" distB="101600" distL="0" distR="0" simplePos="0" locked="0" layoutInCell="1" allowOverlap="1" relativeHeight="5">
+            <wp:simplePos x="0" y="0"/>
+            <wp:positionH relativeFrom="column">
+              <wp:align>center</wp:align>
+            </wp:positionH>
+            <wp:positionV relativeFrom="paragraph">
+              <wp:align>top</wp:align>
+            </wp:positionV>
+            <wp:extent cx="5943600" cy="3167380"/>
+            <wp:effectExtent l="0" t="0" r="0" b="0"/>
+            <wp:wrapSquare wrapText="largest"/>
+            <wp:docPr id="4" name="Зображення3" descr=""/>
+            <wp:cNvGraphicFramePr>
+              <a:graphicFrameLocks xmlns:a="http://schemas.openxmlformats.org/drawingml/2006/main" noChangeAspect="1"/>
+            </wp:cNvGraphicFramePr>
+            <a:graphic xmlns:a="http://schemas.openxmlformats.org/drawingml/2006/main">
+              <a:graphicData uri="http://schemas.openxmlformats.org/drawingml/2006/picture">
+                <pic:pic xmlns:pic="http://schemas.openxmlformats.org/drawingml/2006/picture">
+                  <pic:nvPicPr>
+                    <pic:cNvPr id="4" name="Зображення3" descr=""/>
+                    <pic:cNvPicPr>
+                      <a:picLocks noChangeAspect="1" noChangeArrowheads="1"/>
+                    </pic:cNvPicPr>
+                  </pic:nvPicPr>
+                  <pic:blipFill>
+                    <a:blip r:embed="rId5"/>
+                    <a:stretch>
+                      <a:fillRect/>
+                    </a:stretch>
+                  </pic:blipFill>
+                  <pic:spPr bwMode="auto">
+                    <a:xfrm>
+                      <a:off x="0" y="0"/>
+                      <a:ext cx="5943600" cy="3167380"/>
+                    </a:xfrm>
+                    <a:prstGeom prst="rect">
+                      <a:avLst/>
+                    </a:prstGeom>
+                  </pic:spPr>
+                </pic:pic>
+              </a:graphicData>
+            </a:graphic>
+          </wp:anchor>
+        </w:drawing>
+      </w:r>
+    </w:p>
+    <w:p>
+      <w:pPr>
+        <w:pStyle w:val="Normal"/>
+        <w:rPr/>
+      </w:pPr>
+      <w:r>
+        <w:rPr/>
         <w:t xml:space="preserve"> </w:t>
       </w:r>
-      <w:bookmarkStart w:id="0" w:name="_GoBack"/>
-      <w:bookmarkEnd w:id="0"/>
+    </w:p>
+    <w:p>
+      <w:pPr>
+        <w:pStyle w:val="Normal"/>
+        <w:rPr/>
+      </w:pPr>
+      <w:r>
+        <w:rPr/>
+      </w:r>
+    </w:p>
+    <w:p>
+      <w:pPr>
+        <w:pStyle w:val="Normal"/>
+        <w:rPr/>
+      </w:pPr>
+      <w:r>
+        <w:rPr/>
+      </w:r>
+    </w:p>
+    <w:p>
+      <w:pPr>
+        <w:pStyle w:val="Normal"/>
+        <w:rPr/>
+      </w:pPr>
+      <w:r>
+        <w:rPr/>
+      </w:r>
+    </w:p>
+    <w:p>
+      <w:pPr>
+        <w:pStyle w:val="Normal"/>
+        <w:rPr/>
+      </w:pPr>
+      <w:r>
+        <w:rPr/>
+      </w:r>
+    </w:p>
+    <w:p>
+      <w:pPr>
+        <w:pStyle w:val="Normal"/>
+        <w:rPr/>
+      </w:pPr>
+      <w:r>
+        <w:rPr/>
+      </w:r>
+    </w:p>
+    <w:p>
+      <w:pPr>
+        <w:pStyle w:val="Normal"/>
+        <w:rPr/>
+      </w:pPr>
+      <w:r>
+        <w:rPr/>
+      </w:r>
+    </w:p>
+    <w:p>
+      <w:pPr>
+        <w:pStyle w:val="Normal"/>
+        <w:rPr/>
+      </w:pPr>
+      <w:r>
+        <w:rPr/>
+      </w:r>
+    </w:p>
+    <w:p>
+      <w:pPr>
+        <w:pStyle w:val="Normal"/>
+        <w:rPr/>
+      </w:pPr>
+      <w:r>
+        <w:rPr/>
+      </w:r>
+    </w:p>
+    <w:p>
+      <w:pPr>
+        <w:pStyle w:val="Normal"/>
+        <w:rPr/>
+      </w:pPr>
+      <w:r>
+        <w:rPr/>
+      </w:r>
+    </w:p>
+    <w:p>
+      <w:pPr>
+        <w:pStyle w:val="Normal"/>
+        <w:rPr/>
+      </w:pPr>
+      <w:r>
+        <w:rPr/>
+      </w:r>
+    </w:p>
+    <w:p>
+      <w:pPr>
+        <w:pStyle w:val="Normal"/>
+        <w:rPr/>
+      </w:pPr>
+      <w:r>
+        <w:rPr/>
+        <w:t>4) Put operation</w:t>
+      </w:r>
+    </w:p>
+    <w:p>
+      <w:pPr>
+        <w:pStyle w:val="Normal"/>
+        <w:rPr/>
+      </w:pPr>
+      <w:r>
+        <w:rPr/>
+        <w:drawing>
+          <wp:anchor behindDoc="0" distT="0" distB="101600" distL="0" distR="0" simplePos="0" locked="0" layoutInCell="1" allowOverlap="1" relativeHeight="6">
+            <wp:simplePos x="0" y="0"/>
+            <wp:positionH relativeFrom="column">
+              <wp:align>center</wp:align>
+            </wp:positionH>
+            <wp:positionV relativeFrom="paragraph">
+              <wp:align>top</wp:align>
+            </wp:positionV>
+            <wp:extent cx="5943600" cy="3167380"/>
+            <wp:effectExtent l="0" t="0" r="0" b="0"/>
+            <wp:wrapSquare wrapText="largest"/>
+            <wp:docPr id="5" name="Зображення4" descr=""/>
+            <wp:cNvGraphicFramePr>
+              <a:graphicFrameLocks xmlns:a="http://schemas.openxmlformats.org/drawingml/2006/main" noChangeAspect="1"/>
+            </wp:cNvGraphicFramePr>
+            <a:graphic xmlns:a="http://schemas.openxmlformats.org/drawingml/2006/main">
+              <a:graphicData uri="http://schemas.openxmlformats.org/drawingml/2006/picture">
+                <pic:pic xmlns:pic="http://schemas.openxmlformats.org/drawingml/2006/picture">
+                  <pic:nvPicPr>
+                    <pic:cNvPr id="5" name="Зображення4" descr=""/>
+                    <pic:cNvPicPr>
+                      <a:picLocks noChangeAspect="1" noChangeArrowheads="1"/>
+                    </pic:cNvPicPr>
+                  </pic:nvPicPr>
+                  <pic:blipFill>
+                    <a:blip r:embed="rId6"/>
+                    <a:stretch>
+                      <a:fillRect/>
+                    </a:stretch>
+                  </pic:blipFill>
+                  <pic:spPr bwMode="auto">
+                    <a:xfrm>
+                      <a:off x="0" y="0"/>
+                      <a:ext cx="5943600" cy="3167380"/>
+                    </a:xfrm>
+                    <a:prstGeom prst="rect">
+                      <a:avLst/>
+                    </a:prstGeom>
+                  </pic:spPr>
+                </pic:pic>
+              </a:graphicData>
+            </a:graphic>
+          </wp:anchor>
+        </w:drawing>
+      </w:r>
+    </w:p>
+    <w:p>
+      <w:pPr>
+        <w:pStyle w:val="Normal"/>
+        <w:rPr/>
+      </w:pPr>
+      <w:r>
+        <w:rPr/>
+      </w:r>
+    </w:p>
+    <w:p>
+      <w:pPr>
+        <w:pStyle w:val="Normal"/>
+        <w:rPr/>
+      </w:pPr>
+      <w:r>
+        <w:rPr/>
+      </w:r>
+    </w:p>
+    <w:p>
+      <w:pPr>
+        <w:pStyle w:val="Normal"/>
+        <w:rPr/>
+      </w:pPr>
+      <w:r>
+        <w:rPr/>
+        <w:drawing>
+          <wp:anchor behindDoc="0" distT="0" distB="101600" distL="0" distR="0" simplePos="0" locked="0" layoutInCell="1" allowOverlap="1" relativeHeight="7">
+            <wp:simplePos x="0" y="0"/>
+            <wp:positionH relativeFrom="column">
+              <wp:align>center</wp:align>
+            </wp:positionH>
+            <wp:positionV relativeFrom="paragraph">
+              <wp:align>top</wp:align>
+            </wp:positionV>
+            <wp:extent cx="5943600" cy="3167380"/>
+            <wp:effectExtent l="0" t="0" r="0" b="0"/>
+            <wp:wrapSquare wrapText="largest"/>
+            <wp:docPr id="6" name="Зображення5" descr=""/>
+            <wp:cNvGraphicFramePr>
+              <a:graphicFrameLocks xmlns:a="http://schemas.openxmlformats.org/drawingml/2006/main" noChangeAspect="1"/>
+            </wp:cNvGraphicFramePr>
+            <a:graphic xmlns:a="http://schemas.openxmlformats.org/drawingml/2006/main">
+              <a:graphicData uri="http://schemas.openxmlformats.org/drawingml/2006/picture">
+                <pic:pic xmlns:pic="http://schemas.openxmlformats.org/drawingml/2006/picture">
+                  <pic:nvPicPr>
+                    <pic:cNvPr id="6" name="Зображення5" descr=""/>
+                    <pic:cNvPicPr>
+                      <a:picLocks noChangeAspect="1" noChangeArrowheads="1"/>
+                    </pic:cNvPicPr>
+                  </pic:nvPicPr>
+                  <pic:blipFill>
+                    <a:blip r:embed="rId7"/>
+                    <a:stretch>
+                      <a:fillRect/>
+                    </a:stretch>
+                  </pic:blipFill>
+                  <pic:spPr bwMode="auto">
+                    <a:xfrm>
+                      <a:off x="0" y="0"/>
+                      <a:ext cx="5943600" cy="3167380"/>
+                    </a:xfrm>
+                    <a:prstGeom prst="rect">
+                      <a:avLst/>
+                    </a:prstGeom>
+                  </pic:spPr>
+                </pic:pic>
+              </a:graphicData>
+            </a:graphic>
+          </wp:anchor>
+        </w:drawing>
+      </w:r>
+    </w:p>
+    <w:p>
+      <w:pPr>
+        <w:pStyle w:val="Normal"/>
+        <w:rPr/>
+      </w:pPr>
+      <w:r>
+        <w:rPr/>
+        <w:t>5) Delete operation</w:t>
+      </w:r>
+    </w:p>
+    <w:p>
+      <w:pPr>
+        <w:pStyle w:val="Normal"/>
+        <w:rPr/>
+      </w:pPr>
+      <w:r>
+        <w:rPr/>
+        <w:drawing>
+          <wp:anchor behindDoc="0" distT="0" distB="101600" distL="0" distR="0" simplePos="0" locked="0" layoutInCell="1" allowOverlap="1" relativeHeight="8">
+            <wp:simplePos x="0" y="0"/>
+            <wp:positionH relativeFrom="column">
+              <wp:align>center</wp:align>
+            </wp:positionH>
+            <wp:positionV relativeFrom="paragraph">
+              <wp:align>top</wp:align>
+            </wp:positionV>
+            <wp:extent cx="5943600" cy="3167380"/>
+            <wp:effectExtent l="0" t="0" r="0" b="0"/>
+            <wp:wrapSquare wrapText="largest"/>
+            <wp:docPr id="7" name="Зображення6" descr=""/>
+            <wp:cNvGraphicFramePr>
+              <a:graphicFrameLocks xmlns:a="http://schemas.openxmlformats.org/drawingml/2006/main" noChangeAspect="1"/>
+            </wp:cNvGraphicFramePr>
+            <a:graphic xmlns:a="http://schemas.openxmlformats.org/drawingml/2006/main">
+              <a:graphicData uri="http://schemas.openxmlformats.org/drawingml/2006/picture">
+                <pic:pic xmlns:pic="http://schemas.openxmlformats.org/drawingml/2006/picture">
+                  <pic:nvPicPr>
+                    <pic:cNvPr id="7" name="Зображення6" descr=""/>
+                    <pic:cNvPicPr>
+                      <a:picLocks noChangeAspect="1" noChangeArrowheads="1"/>
+                    </pic:cNvPicPr>
+                  </pic:nvPicPr>
+                  <pic:blipFill>
+                    <a:blip r:embed="rId8"/>
+                    <a:stretch>
+                      <a:fillRect/>
+                    </a:stretch>
+                  </pic:blipFill>
+                  <pic:spPr bwMode="auto">
+                    <a:xfrm>
+                      <a:off x="0" y="0"/>
+                      <a:ext cx="5943600" cy="3167380"/>
+                    </a:xfrm>
+                    <a:prstGeom prst="rect">
+                      <a:avLst/>
+                    </a:prstGeom>
+                  </pic:spPr>
+                </pic:pic>
+              </a:graphicData>
+            </a:graphic>
+          </wp:anchor>
+        </w:drawing>
+      </w:r>
+    </w:p>
+    <w:p>
+      <w:pPr>
+        <w:pStyle w:val="Normal"/>
+        <w:rPr/>
+      </w:pPr>
+      <w:r>
+        <w:rPr/>
+      </w:r>
+    </w:p>
+    <w:p>
+      <w:pPr>
+        <w:pStyle w:val="Normal"/>
+        <w:rPr/>
+      </w:pPr>
+      <w:r>
+        <w:rPr/>
+      </w:r>
+    </w:p>
+    <w:p>
+      <w:pPr>
+        <w:pStyle w:val="Normal"/>
+        <w:rPr/>
+      </w:pPr>
+      <w:r>
+        <w:rPr/>
+      </w:r>
+    </w:p>
+    <w:p>
+      <w:pPr>
+        <w:pStyle w:val="Normal"/>
+        <w:rPr/>
+      </w:pPr>
+      <w:r>
+        <w:drawing>
+          <wp:anchor behindDoc="0" distT="0" distB="101600" distL="0" distR="0" simplePos="0" locked="0" layoutInCell="1" allowOverlap="1" relativeHeight="9">
+            <wp:simplePos x="0" y="0"/>
+            <wp:positionH relativeFrom="column">
+              <wp:posOffset>0</wp:posOffset>
+            </wp:positionH>
+            <wp:positionV relativeFrom="paragraph">
+              <wp:posOffset>99695</wp:posOffset>
+            </wp:positionV>
+            <wp:extent cx="5943600" cy="3167380"/>
+            <wp:effectExtent l="0" t="0" r="0" b="0"/>
+            <wp:wrapSquare wrapText="largest"/>
+            <wp:docPr id="8" name="Зображення7" descr=""/>
+            <wp:cNvGraphicFramePr>
+              <a:graphicFrameLocks xmlns:a="http://schemas.openxmlformats.org/drawingml/2006/main" noChangeAspect="1"/>
+            </wp:cNvGraphicFramePr>
+            <a:graphic xmlns:a="http://schemas.openxmlformats.org/drawingml/2006/main">
+              <a:graphicData uri="http://schemas.openxmlformats.org/drawingml/2006/picture">
+                <pic:pic xmlns:pic="http://schemas.openxmlformats.org/drawingml/2006/picture">
+                  <pic:nvPicPr>
+                    <pic:cNvPr id="8" name="Зображення7" descr=""/>
+                    <pic:cNvPicPr>
+                      <a:picLocks noChangeAspect="1" noChangeArrowheads="1"/>
+                    </pic:cNvPicPr>
+                  </pic:nvPicPr>
+                  <pic:blipFill>
+                    <a:blip r:embed="rId9"/>
+                    <a:stretch>
+                      <a:fillRect/>
+                    </a:stretch>
+                  </pic:blipFill>
+                  <pic:spPr bwMode="auto">
+                    <a:xfrm>
+                      <a:off x="0" y="0"/>
+                      <a:ext cx="5943600" cy="3167380"/>
+                    </a:xfrm>
+                    <a:prstGeom prst="rect">
+                      <a:avLst/>
+                    </a:prstGeom>
+                  </pic:spPr>
+                </pic:pic>
+              </a:graphicData>
+            </a:graphic>
+          </wp:anchor>
+        </w:drawing>
+      </w:r>
+      <w:r>
+        <w:rPr/>
+        <w:t>6) Examples of json response:</w:t>
+      </w:r>
+    </w:p>
+    <w:p>
+      <w:pPr>
+        <w:pStyle w:val="Normal"/>
+        <w:rPr/>
+      </w:pPr>
+      <w:r>
+        <w:rPr/>
+        <w:drawing>
+          <wp:anchor behindDoc="0" distT="0" distB="101600" distL="0" distR="0" simplePos="0" locked="0" layoutInCell="1" allowOverlap="1" relativeHeight="10">
+            <wp:simplePos x="0" y="0"/>
+            <wp:positionH relativeFrom="column">
+              <wp:align>center</wp:align>
+            </wp:positionH>
+            <wp:positionV relativeFrom="paragraph">
+              <wp:align>top</wp:align>
+            </wp:positionV>
+            <wp:extent cx="5943600" cy="3167380"/>
+            <wp:effectExtent l="0" t="0" r="0" b="0"/>
+            <wp:wrapSquare wrapText="largest"/>
+            <wp:docPr id="9" name="Зображення8" descr=""/>
+            <wp:cNvGraphicFramePr>
+              <a:graphicFrameLocks xmlns:a="http://schemas.openxmlformats.org/drawingml/2006/main" noChangeAspect="1"/>
+            </wp:cNvGraphicFramePr>
+            <a:graphic xmlns:a="http://schemas.openxmlformats.org/drawingml/2006/main">
+              <a:graphicData uri="http://schemas.openxmlformats.org/drawingml/2006/picture">
+                <pic:pic xmlns:pic="http://schemas.openxmlformats.org/drawingml/2006/picture">
+                  <pic:nvPicPr>
+                    <pic:cNvPr id="9" name="Зображення8" descr=""/>
+                    <pic:cNvPicPr>
+                      <a:picLocks noChangeAspect="1" noChangeArrowheads="1"/>
+                    </pic:cNvPicPr>
+                  </pic:nvPicPr>
+                  <pic:blipFill>
+                    <a:blip r:embed="rId10"/>
+                    <a:stretch>
+                      <a:fillRect/>
+                    </a:stretch>
+                  </pic:blipFill>
+                  <pic:spPr bwMode="auto">
+                    <a:xfrm>
+                      <a:off x="0" y="0"/>
+                      <a:ext cx="5943600" cy="3167380"/>
+                    </a:xfrm>
+                    <a:prstGeom prst="rect">
+                      <a:avLst/>
+                    </a:prstGeom>
+                  </pic:spPr>
+                </pic:pic>
+              </a:graphicData>
+            </a:graphic>
+          </wp:anchor>
+        </w:drawing>
+      </w:r>
+    </w:p>
+    <w:p>
+      <w:pPr>
+        <w:pStyle w:val="Normal"/>
+        <w:rPr/>
+      </w:pPr>
+      <w:r>
+        <w:rPr/>
+      </w:r>
+    </w:p>
+    <w:p>
+      <w:pPr>
+        <w:pStyle w:val="Normal"/>
+        <w:rPr/>
+      </w:pPr>
+      <w:r>
+        <w:rPr/>
+      </w:r>
+    </w:p>
+    <w:p>
+      <w:pPr>
+        <w:pStyle w:val="Normal"/>
+        <w:rPr/>
+      </w:pPr>
+      <w:r>
+        <w:rPr/>
+      </w:r>
+    </w:p>
+    <w:p>
+      <w:pPr>
+        <w:pStyle w:val="Normal"/>
+        <w:rPr/>
+      </w:pPr>
+      <w:r>
+        <w:rPr/>
+        <w:drawing>
+          <wp:anchor behindDoc="0" distT="0" distB="101600" distL="0" distR="0" simplePos="0" locked="0" layoutInCell="1" allowOverlap="1" relativeHeight="11">
+            <wp:simplePos x="0" y="0"/>
+            <wp:positionH relativeFrom="column">
+              <wp:align>center</wp:align>
+            </wp:positionH>
+            <wp:positionV relativeFrom="paragraph">
+              <wp:align>top</wp:align>
+            </wp:positionV>
+            <wp:extent cx="5943600" cy="3167380"/>
+            <wp:effectExtent l="0" t="0" r="0" b="0"/>
+            <wp:wrapSquare wrapText="largest"/>
+            <wp:docPr id="10" name="Зображення9" descr=""/>
+            <wp:cNvGraphicFramePr>
+              <a:graphicFrameLocks xmlns:a="http://schemas.openxmlformats.org/drawingml/2006/main" noChangeAspect="1"/>
+            </wp:cNvGraphicFramePr>
+            <a:graphic xmlns:a="http://schemas.openxmlformats.org/drawingml/2006/main">
+              <a:graphicData uri="http://schemas.openxmlformats.org/drawingml/2006/picture">
+                <pic:pic xmlns:pic="http://schemas.openxmlformats.org/drawingml/2006/picture">
+                  <pic:nvPicPr>
+                    <pic:cNvPr id="10" name="Зображення9" descr=""/>
+                    <pic:cNvPicPr>
+                      <a:picLocks noChangeAspect="1" noChangeArrowheads="1"/>
+                    </pic:cNvPicPr>
+                  </pic:nvPicPr>
+                  <pic:blipFill>
+                    <a:blip r:embed="rId11"/>
+                    <a:stretch>
+                      <a:fillRect/>
+                    </a:stretch>
+                  </pic:blipFill>
+                  <pic:spPr bwMode="auto">
+                    <a:xfrm>
+                      <a:off x="0" y="0"/>
+                      <a:ext cx="5943600" cy="3167380"/>
+                    </a:xfrm>
+                    <a:prstGeom prst="rect">
+                      <a:avLst/>
+                    </a:prstGeom>
+                  </pic:spPr>
+                </pic:pic>
+              </a:graphicData>
+            </a:graphic>
+          </wp:anchor>
+        </w:drawing>
+      </w:r>
+    </w:p>
+    <w:p>
+      <w:pPr>
+        <w:pStyle w:val="Normal"/>
+        <w:rPr/>
+      </w:pPr>
+      <w:r>
+        <w:rPr/>
+      </w:r>
+    </w:p>
+    <w:p>
+      <w:pPr>
+        <w:pStyle w:val="Normal"/>
+        <w:rPr/>
+      </w:pPr>
+      <w:r>
+        <w:rPr/>
+      </w:r>
+    </w:p>
+    <w:p>
+      <w:pPr>
+        <w:pStyle w:val="Normal"/>
+        <w:rPr/>
+      </w:pPr>
+      <w:r>
+        <w:rPr/>
+      </w:r>
+    </w:p>
+    <w:p>
+      <w:pPr>
+        <w:pStyle w:val="Normal"/>
+        <w:rPr/>
+      </w:pPr>
+      <w:r>
+        <w:rPr/>
+      </w:r>
+    </w:p>
+    <w:p>
+      <w:pPr>
+        <w:pStyle w:val="Normal"/>
+        <w:rPr/>
+      </w:pPr>
+      <w:r>
+        <w:rPr/>
+      </w:r>
+    </w:p>
+    <w:p>
+      <w:pPr>
+        <w:pStyle w:val="Normal"/>
+        <w:rPr/>
+      </w:pPr>
+      <w:r>
+        <w:rPr/>
+      </w:r>
+    </w:p>
+    <w:p>
+      <w:pPr>
+        <w:pStyle w:val="Normal"/>
+        <w:rPr/>
+      </w:pPr>
+      <w:r>
+        <w:rPr/>
+      </w:r>
+    </w:p>
+    <w:p>
+      <w:pPr>
+        <w:pStyle w:val="Normal"/>
+        <w:rPr/>
+      </w:pPr>
+      <w:r>
+        <w:rPr/>
+      </w:r>
+    </w:p>
+    <w:p>
+      <w:pPr>
+        <w:pStyle w:val="Normal"/>
+        <w:rPr/>
+      </w:pPr>
+      <w:r>
+        <w:rPr/>
+      </w:r>
+    </w:p>
+    <w:p>
+      <w:pPr>
+        <w:pStyle w:val="Normal"/>
+        <w:rPr/>
+      </w:pPr>
+      <w:r>
+        <w:rPr/>
+      </w:r>
+    </w:p>
+    <w:p>
+      <w:pPr>
+        <w:pStyle w:val="Normal"/>
+        <w:rPr/>
+      </w:pPr>
+      <w:r>
+        <w:rPr/>
+      </w:r>
+    </w:p>
+    <w:p>
+      <w:pPr>
+        <w:pStyle w:val="Normal"/>
+        <w:rPr>
+          <w:b/>
+          <w:b/>
+          <w:bCs/>
+        </w:rPr>
+      </w:pPr>
+      <w:r>
+        <w:rPr>
+          <w:b/>
+          <w:bCs/>
+        </w:rPr>
+        <w:t>Part 2</w:t>
+      </w:r>
+    </w:p>
+    <w:p>
+      <w:pPr>
+        <w:pStyle w:val="Normal"/>
+        <w:rPr>
+          <w:b w:val="false"/>
+          <w:b w:val="false"/>
+          <w:bCs w:val="false"/>
+        </w:rPr>
+      </w:pPr>
+      <w:r>
+        <w:rPr>
+          <w:b w:val="false"/>
+          <w:bCs w:val="false"/>
+        </w:rPr>
+        <w:t>As you can see, I already return response with meaningful code.</w:t>
+      </w:r>
+    </w:p>
+    <w:p>
+      <w:pPr>
+        <w:pStyle w:val="Normal"/>
+        <w:rPr>
+          <w:b w:val="false"/>
+          <w:b w:val="false"/>
+          <w:bCs w:val="false"/>
+        </w:rPr>
+      </w:pPr>
+      <w:r>
+        <w:rPr>
+          <w:b w:val="false"/>
+          <w:bCs w:val="false"/>
+        </w:rPr>
+      </w:r>
+    </w:p>
+    <w:p>
+      <w:pPr>
+        <w:pStyle w:val="Normal"/>
+        <w:rPr>
+          <w:b/>
+          <w:b/>
+          <w:bCs/>
+        </w:rPr>
+      </w:pPr>
+      <w:r>
+        <w:rPr>
+          <w:b/>
+          <w:bCs/>
+        </w:rPr>
+      </w:r>
+    </w:p>
+    <w:p>
+      <w:pPr>
+        <w:pStyle w:val="Normal"/>
+        <w:rPr>
+          <w:b/>
+          <w:b/>
+          <w:bCs/>
+        </w:rPr>
+      </w:pPr>
+      <w:r>
+        <w:rPr>
+          <w:b/>
+          <w:bCs/>
+        </w:rPr>
+      </w:r>
+    </w:p>
+    <w:p>
+      <w:pPr>
+        <w:pStyle w:val="Normal"/>
+        <w:rPr>
+          <w:b/>
+          <w:b/>
+          <w:bCs/>
+        </w:rPr>
+      </w:pPr>
+      <w:r>
+        <w:rPr>
+          <w:b/>
+          <w:bCs/>
+        </w:rPr>
+      </w:r>
+    </w:p>
+    <w:p>
+      <w:pPr>
+        <w:pStyle w:val="Normal"/>
+        <w:rPr>
+          <w:b/>
+          <w:b/>
+          <w:bCs/>
+        </w:rPr>
+      </w:pPr>
+      <w:r>
+        <w:rPr>
+          <w:b/>
+          <w:bCs/>
+        </w:rPr>
+      </w:r>
+    </w:p>
+    <w:p>
+      <w:pPr>
+        <w:pStyle w:val="Normal"/>
+        <w:rPr>
+          <w:b/>
+          <w:b/>
+          <w:bCs/>
+        </w:rPr>
+      </w:pPr>
+      <w:r>
+        <w:rPr>
+          <w:b/>
+          <w:bCs/>
+        </w:rPr>
+      </w:r>
+    </w:p>
+    <w:p>
+      <w:pPr>
+        <w:pStyle w:val="Normal"/>
+        <w:rPr>
+          <w:b/>
+          <w:b/>
+          <w:bCs/>
+        </w:rPr>
+      </w:pPr>
+      <w:r>
+        <w:rPr>
+          <w:b/>
+          <w:bCs/>
+        </w:rPr>
+      </w:r>
+    </w:p>
+    <w:p>
+      <w:pPr>
+        <w:pStyle w:val="Normal"/>
+        <w:rPr>
+          <w:b/>
+          <w:b/>
+          <w:bCs/>
+        </w:rPr>
+      </w:pPr>
+      <w:r>
+        <w:rPr>
+          <w:b/>
+          <w:bCs/>
+        </w:rPr>
+      </w:r>
+    </w:p>
+    <w:p>
+      <w:pPr>
+        <w:pStyle w:val="Normal"/>
+        <w:rPr>
+          <w:b/>
+          <w:b/>
+          <w:bCs/>
+        </w:rPr>
+      </w:pPr>
+      <w:r>
+        <w:rPr>
+          <w:b/>
+          <w:bCs/>
+        </w:rPr>
+      </w:r>
+    </w:p>
+    <w:p>
+      <w:pPr>
+        <w:pStyle w:val="Normal"/>
+        <w:rPr>
+          <w:b/>
+          <w:b/>
+          <w:bCs/>
+        </w:rPr>
+      </w:pPr>
+      <w:r>
+        <w:rPr>
+          <w:b/>
+          <w:bCs/>
+        </w:rPr>
+      </w:r>
+    </w:p>
+    <w:p>
+      <w:pPr>
+        <w:pStyle w:val="Normal"/>
+        <w:rPr>
+          <w:b/>
+          <w:b/>
+          <w:bCs/>
+        </w:rPr>
+      </w:pPr>
+      <w:r>
+        <w:rPr>
+          <w:b/>
+          <w:bCs/>
+        </w:rPr>
+      </w:r>
+    </w:p>
+    <w:p>
+      <w:pPr>
+        <w:pStyle w:val="Normal"/>
+        <w:rPr>
+          <w:b/>
+          <w:b/>
+          <w:bCs/>
+        </w:rPr>
+      </w:pPr>
+      <w:r>
+        <w:rPr>
+          <w:b/>
+          <w:bCs/>
+        </w:rPr>
+      </w:r>
+    </w:p>
+    <w:p>
+      <w:pPr>
+        <w:pStyle w:val="Normal"/>
+        <w:rPr>
+          <w:b/>
+          <w:b/>
+          <w:bCs/>
+        </w:rPr>
+      </w:pPr>
+      <w:r>
+        <w:rPr>
+          <w:b/>
+          <w:bCs/>
+        </w:rPr>
+      </w:r>
+    </w:p>
+    <w:p>
+      <w:pPr>
+        <w:pStyle w:val="Normal"/>
+        <w:rPr>
+          <w:b/>
+          <w:b/>
+          <w:bCs/>
+        </w:rPr>
+      </w:pPr>
+      <w:r>
+        <w:rPr>
+          <w:b/>
+          <w:bCs/>
+        </w:rPr>
+      </w:r>
+    </w:p>
+    <w:p>
+      <w:pPr>
+        <w:pStyle w:val="Normal"/>
+        <w:rPr>
+          <w:b/>
+          <w:b/>
+          <w:bCs/>
+        </w:rPr>
+      </w:pPr>
+      <w:r>
+        <w:rPr>
+          <w:b/>
+          <w:bCs/>
+        </w:rPr>
+      </w:r>
+    </w:p>
+    <w:p>
+      <w:pPr>
+        <w:pStyle w:val="Normal"/>
+        <w:rPr>
+          <w:b/>
+          <w:b/>
+          <w:bCs/>
+        </w:rPr>
+      </w:pPr>
+      <w:r>
+        <w:rPr>
+          <w:b/>
+          <w:bCs/>
+        </w:rPr>
+        <w:t>Part 3</w:t>
+      </w:r>
+    </w:p>
+    <w:p>
+      <w:pPr>
+        <w:pStyle w:val="Normal"/>
+        <w:rPr>
+          <w:b w:val="false"/>
+          <w:b w:val="false"/>
+          <w:bCs w:val="false"/>
+        </w:rPr>
+      </w:pPr>
+      <w:r>
+        <w:rPr>
+          <w:b w:val="false"/>
+          <w:bCs w:val="false"/>
+        </w:rPr>
+        <w:t>I decide to create constraint, which check that id is in range between zero and some max value (in project it 3). Examples:</w:t>
+      </w:r>
+    </w:p>
+    <w:p>
+      <w:pPr>
+        <w:pStyle w:val="Normal"/>
+        <w:rPr>
+          <w:b w:val="false"/>
+          <w:b w:val="false"/>
+          <w:bCs w:val="false"/>
+        </w:rPr>
+      </w:pPr>
+      <w:r>
+        <w:rPr>
+          <w:b w:val="false"/>
+          <w:bCs w:val="false"/>
+        </w:rPr>
+        <w:drawing>
+          <wp:anchor behindDoc="0" distT="0" distB="101600" distL="0" distR="0" simplePos="0" locked="0" layoutInCell="1" allowOverlap="1" relativeHeight="12">
+            <wp:simplePos x="0" y="0"/>
+            <wp:positionH relativeFrom="column">
+              <wp:align>center</wp:align>
+            </wp:positionH>
+            <wp:positionV relativeFrom="paragraph">
+              <wp:align>top</wp:align>
+            </wp:positionV>
+            <wp:extent cx="5943600" cy="3167380"/>
+            <wp:effectExtent l="0" t="0" r="0" b="0"/>
+            <wp:wrapSquare wrapText="largest"/>
+            <wp:docPr id="11" name="Зображення10" descr=""/>
+            <wp:cNvGraphicFramePr>
+              <a:graphicFrameLocks xmlns:a="http://schemas.openxmlformats.org/drawingml/2006/main" noChangeAspect="1"/>
+            </wp:cNvGraphicFramePr>
+            <a:graphic xmlns:a="http://schemas.openxmlformats.org/drawingml/2006/main">
+              <a:graphicData uri="http://schemas.openxmlformats.org/drawingml/2006/picture">
+                <pic:pic xmlns:pic="http://schemas.openxmlformats.org/drawingml/2006/picture">
+                  <pic:nvPicPr>
+                    <pic:cNvPr id="11" name="Зображення10" descr=""/>
+                    <pic:cNvPicPr>
+                      <a:picLocks noChangeAspect="1" noChangeArrowheads="1"/>
+                    </pic:cNvPicPr>
+                  </pic:nvPicPr>
+                  <pic:blipFill>
+                    <a:blip r:embed="rId12"/>
+                    <a:stretch>
+                      <a:fillRect/>
+                    </a:stretch>
+                  </pic:blipFill>
+                  <pic:spPr bwMode="auto">
+                    <a:xfrm>
+                      <a:off x="0" y="0"/>
+                      <a:ext cx="5943600" cy="3167380"/>
+                    </a:xfrm>
+                    <a:prstGeom prst="rect">
+                      <a:avLst/>
+                    </a:prstGeom>
+                  </pic:spPr>
+                </pic:pic>
+              </a:graphicData>
+            </a:graphic>
+          </wp:anchor>
+        </w:drawing>
+      </w:r>
+    </w:p>
+    <w:p>
+      <w:pPr>
+        <w:pStyle w:val="Normal"/>
+        <w:rPr>
+          <w:b w:val="false"/>
+          <w:b w:val="false"/>
+          <w:bCs w:val="false"/>
+        </w:rPr>
+      </w:pPr>
+      <w:r>
+        <w:rPr>
+          <w:b w:val="false"/>
+          <w:bCs w:val="false"/>
+        </w:rPr>
+        <w:drawing>
+          <wp:anchor behindDoc="0" distT="0" distB="101600" distL="0" distR="0" simplePos="0" locked="0" layoutInCell="1" allowOverlap="1" relativeHeight="13">
+            <wp:simplePos x="0" y="0"/>
+            <wp:positionH relativeFrom="column">
+              <wp:align>center</wp:align>
+            </wp:positionH>
+            <wp:positionV relativeFrom="paragraph">
+              <wp:align>top</wp:align>
+            </wp:positionV>
+            <wp:extent cx="5943600" cy="3167380"/>
+            <wp:effectExtent l="0" t="0" r="0" b="0"/>
+            <wp:wrapSquare wrapText="largest"/>
+            <wp:docPr id="12" name="Зображення11" descr=""/>
+            <wp:cNvGraphicFramePr>
+              <a:graphicFrameLocks xmlns:a="http://schemas.openxmlformats.org/drawingml/2006/main" noChangeAspect="1"/>
+            </wp:cNvGraphicFramePr>
+            <a:graphic xmlns:a="http://schemas.openxmlformats.org/drawingml/2006/main">
+              <a:graphicData uri="http://schemas.openxmlformats.org/drawingml/2006/picture">
+                <pic:pic xmlns:pic="http://schemas.openxmlformats.org/drawingml/2006/picture">
+                  <pic:nvPicPr>
+                    <pic:cNvPr id="12" name="Зображення11" descr=""/>
+                    <pic:cNvPicPr>
+                      <a:picLocks noChangeAspect="1" noChangeArrowheads="1"/>
+                    </pic:cNvPicPr>
+                  </pic:nvPicPr>
+                  <pic:blipFill>
+                    <a:blip r:embed="rId13"/>
+                    <a:stretch>
+                      <a:fillRect/>
+                    </a:stretch>
+                  </pic:blipFill>
+                  <pic:spPr bwMode="auto">
+                    <a:xfrm>
+                      <a:off x="0" y="0"/>
+                      <a:ext cx="5943600" cy="3167380"/>
+                    </a:xfrm>
+                    <a:prstGeom prst="rect">
+                      <a:avLst/>
+                    </a:prstGeom>
+                  </pic:spPr>
+                </pic:pic>
+              </a:graphicData>
+            </a:graphic>
+          </wp:anchor>
+        </w:drawing>
+      </w:r>
+    </w:p>
+    <w:p>
+      <w:pPr>
+        <w:pStyle w:val="Normal"/>
+        <w:rPr>
+          <w:b w:val="false"/>
+          <w:b w:val="false"/>
+          <w:bCs w:val="false"/>
+        </w:rPr>
+      </w:pPr>
+      <w:r>
+        <w:rPr>
+          <w:b w:val="false"/>
+          <w:bCs w:val="false"/>
+        </w:rPr>
+      </w:r>
+    </w:p>
+    <w:p>
+      <w:pPr>
+        <w:pStyle w:val="Normal"/>
+        <w:rPr>
+          <w:b/>
+          <w:b/>
+          <w:bCs/>
+        </w:rPr>
+      </w:pPr>
+      <w:r>
+        <w:rPr>
+          <w:b/>
+          <w:bCs/>
+        </w:rPr>
+        <w:t>Task 4</w:t>
+      </w:r>
+    </w:p>
+    <w:p>
+      <w:pPr>
+        <w:pStyle w:val="Normal"/>
+        <w:rPr>
+          <w:b w:val="false"/>
+          <w:b w:val="false"/>
+          <w:bCs w:val="false"/>
+        </w:rPr>
+      </w:pPr>
+      <w:r>
+        <w:rPr>
+          <w:b w:val="false"/>
+          <w:bCs w:val="false"/>
+        </w:rPr>
+        <w:t xml:space="preserve">I make this task. </w:t>
+      </w:r>
+    </w:p>
+    <w:p>
+      <w:pPr>
+        <w:pStyle w:val="Normal"/>
+        <w:rPr>
+          <w:b w:val="false"/>
+          <w:b w:val="false"/>
+          <w:bCs w:val="false"/>
+        </w:rPr>
+      </w:pPr>
+      <w:r>
+        <w:rPr>
+          <w:b w:val="false"/>
+          <w:bCs w:val="false"/>
+        </w:rPr>
+        <w:t>Api-version : 2</w:t>
+      </w:r>
+    </w:p>
+    <w:p>
+      <w:pPr>
+        <w:pStyle w:val="Normal"/>
+        <w:rPr>
+          <w:b w:val="false"/>
+          <w:b w:val="false"/>
+          <w:bCs w:val="false"/>
+        </w:rPr>
+      </w:pPr>
+      <w:r>
+        <w:rPr>
+          <w:b w:val="false"/>
+          <w:bCs w:val="false"/>
+        </w:rPr>
+        <w:drawing>
+          <wp:anchor behindDoc="0" distT="0" distB="101600" distL="0" distR="0" simplePos="0" locked="0" layoutInCell="1" allowOverlap="1" relativeHeight="17">
+            <wp:simplePos x="0" y="0"/>
+            <wp:positionH relativeFrom="column">
+              <wp:posOffset>0</wp:posOffset>
+            </wp:positionH>
+            <wp:positionV relativeFrom="paragraph">
+              <wp:posOffset>132080</wp:posOffset>
+            </wp:positionV>
+            <wp:extent cx="5943600" cy="3167380"/>
+            <wp:effectExtent l="0" t="0" r="0" b="0"/>
+            <wp:wrapSquare wrapText="largest"/>
+            <wp:docPr id="13" name="Зображення12" descr=""/>
+            <wp:cNvGraphicFramePr>
+              <a:graphicFrameLocks xmlns:a="http://schemas.openxmlformats.org/drawingml/2006/main" noChangeAspect="1"/>
+            </wp:cNvGraphicFramePr>
+            <a:graphic xmlns:a="http://schemas.openxmlformats.org/drawingml/2006/main">
+              <a:graphicData uri="http://schemas.openxmlformats.org/drawingml/2006/picture">
+                <pic:pic xmlns:pic="http://schemas.openxmlformats.org/drawingml/2006/picture">
+                  <pic:nvPicPr>
+                    <pic:cNvPr id="13" name="Зображення12" descr=""/>
+                    <pic:cNvPicPr>
+                      <a:picLocks noChangeAspect="1" noChangeArrowheads="1"/>
+                    </pic:cNvPicPr>
+                  </pic:nvPicPr>
+                  <pic:blipFill>
+                    <a:blip r:embed="rId14"/>
+                    <a:stretch>
+                      <a:fillRect/>
+                    </a:stretch>
+                  </pic:blipFill>
+                  <pic:spPr bwMode="auto">
+                    <a:xfrm>
+                      <a:off x="0" y="0"/>
+                      <a:ext cx="5943600" cy="3167380"/>
+                    </a:xfrm>
+                    <a:prstGeom prst="rect">
+                      <a:avLst/>
+                    </a:prstGeom>
+                  </pic:spPr>
+                </pic:pic>
+              </a:graphicData>
+            </a:graphic>
+          </wp:anchor>
+        </w:drawing>
+      </w:r>
+    </w:p>
+    <w:p>
+      <w:pPr>
+        <w:pStyle w:val="Normal"/>
+        <w:rPr>
+          <w:b w:val="false"/>
+          <w:b w:val="false"/>
+          <w:bCs w:val="false"/>
+        </w:rPr>
+      </w:pPr>
+      <w:r>
+        <w:rPr>
+          <w:b w:val="false"/>
+          <w:bCs w:val="false"/>
+        </w:rPr>
+        <w:drawing>
+          <wp:anchor behindDoc="0" distT="0" distB="101600" distL="0" distR="0" simplePos="0" locked="0" layoutInCell="1" allowOverlap="1" relativeHeight="14">
+            <wp:simplePos x="0" y="0"/>
+            <wp:positionH relativeFrom="column">
+              <wp:align>center</wp:align>
+            </wp:positionH>
+            <wp:positionV relativeFrom="paragraph">
+              <wp:align>top</wp:align>
+            </wp:positionV>
+            <wp:extent cx="5943600" cy="3202305"/>
+            <wp:effectExtent l="0" t="0" r="0" b="0"/>
+            <wp:wrapSquare wrapText="largest"/>
+            <wp:docPr id="14" name="Зображення13" descr=""/>
+            <wp:cNvGraphicFramePr>
+              <a:graphicFrameLocks xmlns:a="http://schemas.openxmlformats.org/drawingml/2006/main" noChangeAspect="1"/>
+            </wp:cNvGraphicFramePr>
+            <a:graphic xmlns:a="http://schemas.openxmlformats.org/drawingml/2006/main">
+              <a:graphicData uri="http://schemas.openxmlformats.org/drawingml/2006/picture">
+                <pic:pic xmlns:pic="http://schemas.openxmlformats.org/drawingml/2006/picture">
+                  <pic:nvPicPr>
+                    <pic:cNvPr id="14" name="Зображення13" descr=""/>
+                    <pic:cNvPicPr>
+                      <a:picLocks noChangeAspect="1" noChangeArrowheads="1"/>
+                    </pic:cNvPicPr>
+                  </pic:nvPicPr>
+                  <pic:blipFill>
+                    <a:blip r:embed="rId15"/>
+                    <a:stretch>
+                      <a:fillRect/>
+                    </a:stretch>
+                  </pic:blipFill>
+                  <pic:spPr bwMode="auto">
+                    <a:xfrm>
+                      <a:off x="0" y="0"/>
+                      <a:ext cx="5943600" cy="3202305"/>
+                    </a:xfrm>
+                    <a:prstGeom prst="rect">
+                      <a:avLst/>
+                    </a:prstGeom>
+                  </pic:spPr>
+                </pic:pic>
+              </a:graphicData>
+            </a:graphic>
+          </wp:anchor>
+        </w:drawing>
+      </w:r>
+    </w:p>
+    <w:p>
+      <w:pPr>
+        <w:pStyle w:val="Normal"/>
+        <w:rPr>
+          <w:b w:val="false"/>
+          <w:b w:val="false"/>
+          <w:bCs w:val="false"/>
+        </w:rPr>
+      </w:pPr>
+      <w:r>
+        <w:drawing>
+          <wp:anchor behindDoc="0" distT="0" distB="101600" distL="0" distR="0" simplePos="0" locked="0" layoutInCell="1" allowOverlap="1" relativeHeight="15">
+            <wp:simplePos x="0" y="0"/>
+            <wp:positionH relativeFrom="column">
+              <wp:posOffset>0</wp:posOffset>
+            </wp:positionH>
+            <wp:positionV relativeFrom="paragraph">
+              <wp:posOffset>177800</wp:posOffset>
+            </wp:positionV>
+            <wp:extent cx="5943600" cy="3167380"/>
+            <wp:effectExtent l="0" t="0" r="0" b="0"/>
+            <wp:wrapSquare wrapText="largest"/>
+            <wp:docPr id="15" name="Зображення14" descr=""/>
+            <wp:cNvGraphicFramePr>
+              <a:graphicFrameLocks xmlns:a="http://schemas.openxmlformats.org/drawingml/2006/main" noChangeAspect="1"/>
+            </wp:cNvGraphicFramePr>
+            <a:graphic xmlns:a="http://schemas.openxmlformats.org/drawingml/2006/main">
+              <a:graphicData uri="http://schemas.openxmlformats.org/drawingml/2006/picture">
+                <pic:pic xmlns:pic="http://schemas.openxmlformats.org/drawingml/2006/picture">
+                  <pic:nvPicPr>
+                    <pic:cNvPr id="15" name="Зображення14" descr=""/>
+                    <pic:cNvPicPr>
+                      <a:picLocks noChangeAspect="1" noChangeArrowheads="1"/>
+                    </pic:cNvPicPr>
+                  </pic:nvPicPr>
+                  <pic:blipFill>
+                    <a:blip r:embed="rId16"/>
+                    <a:stretch>
+                      <a:fillRect/>
+                    </a:stretch>
+                  </pic:blipFill>
+                  <pic:spPr bwMode="auto">
+                    <a:xfrm>
+                      <a:off x="0" y="0"/>
+                      <a:ext cx="5943600" cy="3167380"/>
+                    </a:xfrm>
+                    <a:prstGeom prst="rect">
+                      <a:avLst/>
+                    </a:prstGeom>
+                  </pic:spPr>
+                </pic:pic>
+              </a:graphicData>
+            </a:graphic>
+          </wp:anchor>
+        </w:drawing>
+        <w:drawing>
+          <wp:anchor behindDoc="0" distT="0" distB="101600" distL="0" distR="0" simplePos="0" locked="0" layoutInCell="1" allowOverlap="1" relativeHeight="16">
+            <wp:simplePos x="0" y="0"/>
+            <wp:positionH relativeFrom="column">
+              <wp:posOffset>9525</wp:posOffset>
+            </wp:positionH>
+            <wp:positionV relativeFrom="paragraph">
+              <wp:posOffset>3820795</wp:posOffset>
+            </wp:positionV>
+            <wp:extent cx="5943600" cy="3202305"/>
+            <wp:effectExtent l="0" t="0" r="0" b="0"/>
+            <wp:wrapSquare wrapText="largest"/>
+            <wp:docPr id="16" name="Зображення15" descr=""/>
+            <wp:cNvGraphicFramePr>
+              <a:graphicFrameLocks xmlns:a="http://schemas.openxmlformats.org/drawingml/2006/main" noChangeAspect="1"/>
+            </wp:cNvGraphicFramePr>
+            <a:graphic xmlns:a="http://schemas.openxmlformats.org/drawingml/2006/main">
+              <a:graphicData uri="http://schemas.openxmlformats.org/drawingml/2006/picture">
+                <pic:pic xmlns:pic="http://schemas.openxmlformats.org/drawingml/2006/picture">
+                  <pic:nvPicPr>
+                    <pic:cNvPr id="16" name="Зображення15" descr=""/>
+                    <pic:cNvPicPr>
+                      <a:picLocks noChangeAspect="1" noChangeArrowheads="1"/>
+                    </pic:cNvPicPr>
+                  </pic:nvPicPr>
+                  <pic:blipFill>
+                    <a:blip r:embed="rId17"/>
+                    <a:stretch>
+                      <a:fillRect/>
+                    </a:stretch>
+                  </pic:blipFill>
+                  <pic:spPr bwMode="auto">
+                    <a:xfrm>
+                      <a:off x="0" y="0"/>
+                      <a:ext cx="5943600" cy="3202305"/>
+                    </a:xfrm>
+                    <a:prstGeom prst="rect">
+                      <a:avLst/>
+                    </a:prstGeom>
+                  </pic:spPr>
+                </pic:pic>
+              </a:graphicData>
+            </a:graphic>
+          </wp:anchor>
+        </w:drawing>
+      </w:r>
+      <w:r>
+        <w:rPr>
+          <w:b w:val="false"/>
+          <w:bCs w:val="false"/>
+        </w:rPr>
+        <w:t>Api-version : 1</w:t>
+      </w:r>
+    </w:p>
+    <w:p>
+      <w:pPr>
+        <w:pStyle w:val="Normal"/>
+        <w:rPr>
+          <w:b w:val="false"/>
+          <w:b w:val="false"/>
+          <w:bCs w:val="false"/>
+        </w:rPr>
+      </w:pPr>
+      <w:r>
+        <w:rPr>
+          <w:b w:val="false"/>
+          <w:bCs w:val="false"/>
+        </w:rPr>
+      </w:r>
+    </w:p>
+    <w:p>
+      <w:pPr>
+        <w:pStyle w:val="Normal"/>
+        <w:rPr>
+          <w:b w:val="false"/>
+          <w:b w:val="false"/>
+          <w:bCs w:val="false"/>
+        </w:rPr>
+      </w:pPr>
+      <w:r>
+        <w:rPr>
+          <w:b w:val="false"/>
+          <w:bCs w:val="false"/>
+        </w:rPr>
+      </w:r>
+    </w:p>
+    <w:p>
+      <w:pPr>
+        <w:pStyle w:val="Normal"/>
+        <w:rPr>
+          <w:b w:val="false"/>
+          <w:b w:val="false"/>
+          <w:bCs w:val="false"/>
+        </w:rPr>
+      </w:pPr>
+      <w:r>
+        <w:rPr>
+          <w:b w:val="false"/>
+          <w:bCs w:val="false"/>
+        </w:rPr>
+        <w:t xml:space="preserve">But here I have problems with attachments. I find this notice : </w:t>
+      </w:r>
+      <w:r>
+        <w:rPr>
+          <w:rFonts w:ascii="Consolas" w:hAnsi="Consolas"/>
+          <w:b w:val="false"/>
+          <w:bCs w:val="false"/>
+          <w:color w:val="000000"/>
+          <w:sz w:val="19"/>
+        </w:rPr>
+        <w:t>"Web API (1.x-2.x) does not support multiple attribute routes with the same path on different controllers"</w:t>
+      </w:r>
+      <w:r>
+        <w:rPr>
+          <w:rFonts w:ascii="Consolas" w:hAnsi="Consolas"/>
+          <w:b w:val="false"/>
+          <w:bCs w:val="false"/>
+          <w:color w:val="008000"/>
+          <w:sz w:val="19"/>
+        </w:rPr>
+        <w:t>.</w:t>
+      </w:r>
+      <w:r>
+        <w:rPr>
+          <w:rFonts w:ascii="Consolas" w:hAnsi="Consolas"/>
+          <w:b w:val="false"/>
+          <w:bCs w:val="false"/>
+          <w:color w:val="000000"/>
+          <w:sz w:val="19"/>
+        </w:rPr>
+        <w:t xml:space="preserve"> So it impossible to maintain old and new routes. I try use route order, but seems it work between actions in one controller.</w:t>
+      </w:r>
+    </w:p>
+    <w:p>
+      <w:pPr>
+        <w:pStyle w:val="Normal"/>
+        <w:rPr>
+          <w:b/>
+          <w:b/>
+          <w:bCs/>
+        </w:rPr>
+      </w:pPr>
+      <w:r>
+        <w:rPr>
+          <w:rFonts w:ascii="Consolas" w:hAnsi="Consolas"/>
+          <w:b/>
+          <w:bCs/>
+          <w:color w:val="000000"/>
+          <w:sz w:val="19"/>
+        </w:rPr>
+        <w:t>Task 5</w:t>
+      </w:r>
+    </w:p>
+    <w:p>
+      <w:pPr>
+        <w:pStyle w:val="Normal"/>
+        <w:rPr>
+          <w:rFonts w:ascii="Consolas" w:hAnsi="Consolas"/>
+          <w:color w:val="000000"/>
+          <w:sz w:val="19"/>
+        </w:rPr>
+      </w:pPr>
+      <w:r>
+        <w:rPr>
+          <w:b/>
+          <w:bCs/>
+        </w:rPr>
+      </w:r>
+    </w:p>
+    <w:p>
+      <w:pPr>
+        <w:pStyle w:val="Normal"/>
+        <w:rPr>
+          <w:b w:val="false"/>
+          <w:b w:val="false"/>
+          <w:bCs w:val="false"/>
+        </w:rPr>
+      </w:pPr>
+      <w:r>
+        <w:rPr>
+          <w:rFonts w:ascii="Consolas" w:hAnsi="Consolas"/>
+          <w:b w:val="false"/>
+          <w:bCs w:val="false"/>
+          <w:color w:val="000000"/>
+          <w:sz w:val="19"/>
+        </w:rPr>
+        <w:t>I make logs when user try to manipulate with no exist item. I make this in appropriate exception filter. Examples (it also example of using build-in IIS – webhost):</w:t>
+      </w:r>
+    </w:p>
+    <w:p>
+      <w:pPr>
+        <w:pStyle w:val="Normal"/>
+        <w:rPr>
+          <w:rFonts w:ascii="Consolas" w:hAnsi="Consolas"/>
+          <w:color w:val="000000"/>
+          <w:sz w:val="19"/>
+        </w:rPr>
+      </w:pPr>
+      <w:r>
+        <w:rPr>
+          <w:b w:val="false"/>
+          <w:bCs w:val="false"/>
+        </w:rPr>
+        <w:drawing>
+          <wp:anchor behindDoc="0" distT="0" distB="101600" distL="0" distR="0" simplePos="0" locked="0" layoutInCell="1" allowOverlap="1" relativeHeight="18">
+            <wp:simplePos x="0" y="0"/>
+            <wp:positionH relativeFrom="column">
+              <wp:align>center</wp:align>
+            </wp:positionH>
+            <wp:positionV relativeFrom="paragraph">
+              <wp:align>top</wp:align>
+            </wp:positionV>
+            <wp:extent cx="5943600" cy="3167380"/>
+            <wp:effectExtent l="0" t="0" r="0" b="0"/>
+            <wp:wrapSquare wrapText="largest"/>
+            <wp:docPr id="17" name="Зображення16" descr=""/>
+            <wp:cNvGraphicFramePr>
+              <a:graphicFrameLocks xmlns:a="http://schemas.openxmlformats.org/drawingml/2006/main" noChangeAspect="1"/>
+            </wp:cNvGraphicFramePr>
+            <a:graphic xmlns:a="http://schemas.openxmlformats.org/drawingml/2006/main">
+              <a:graphicData uri="http://schemas.openxmlformats.org/drawingml/2006/picture">
+                <pic:pic xmlns:pic="http://schemas.openxmlformats.org/drawingml/2006/picture">
+                  <pic:nvPicPr>
+                    <pic:cNvPr id="17" name="Зображення16" descr=""/>
+                    <pic:cNvPicPr>
+                      <a:picLocks noChangeAspect="1" noChangeArrowheads="1"/>
+                    </pic:cNvPicPr>
+                  </pic:nvPicPr>
+                  <pic:blipFill>
+                    <a:blip r:embed="rId18"/>
+                    <a:stretch>
+                      <a:fillRect/>
+                    </a:stretch>
+                  </pic:blipFill>
+                  <pic:spPr bwMode="auto">
+                    <a:xfrm>
+                      <a:off x="0" y="0"/>
+                      <a:ext cx="5943600" cy="3167380"/>
+                    </a:xfrm>
+                    <a:prstGeom prst="rect">
+                      <a:avLst/>
+                    </a:prstGeom>
+                  </pic:spPr>
+                </pic:pic>
+              </a:graphicData>
+            </a:graphic>
+          </wp:anchor>
+        </w:drawing>
+      </w:r>
+    </w:p>
+    <w:p>
+      <w:pPr>
+        <w:pStyle w:val="Normal"/>
+        <w:rPr>
+          <w:rFonts w:ascii="Consolas" w:hAnsi="Consolas"/>
+          <w:color w:val="000000"/>
+          <w:sz w:val="19"/>
+        </w:rPr>
+      </w:pPr>
+      <w:r>
+        <w:rPr>
+          <w:b w:val="false"/>
+          <w:bCs w:val="false"/>
+        </w:rPr>
+        <w:drawing>
+          <wp:anchor behindDoc="0" distT="0" distB="101600" distL="0" distR="0" simplePos="0" locked="0" layoutInCell="1" allowOverlap="1" relativeHeight="19">
+            <wp:simplePos x="0" y="0"/>
+            <wp:positionH relativeFrom="column">
+              <wp:align>center</wp:align>
+            </wp:positionH>
+            <wp:positionV relativeFrom="paragraph">
+              <wp:align>top</wp:align>
+            </wp:positionV>
+            <wp:extent cx="5943600" cy="3145790"/>
+            <wp:effectExtent l="0" t="0" r="0" b="0"/>
+            <wp:wrapSquare wrapText="largest"/>
+            <wp:docPr id="18" name="Зображення17" descr=""/>
+            <wp:cNvGraphicFramePr>
+              <a:graphicFrameLocks xmlns:a="http://schemas.openxmlformats.org/drawingml/2006/main" noChangeAspect="1"/>
+            </wp:cNvGraphicFramePr>
+            <a:graphic xmlns:a="http://schemas.openxmlformats.org/drawingml/2006/main">
+              <a:graphicData uri="http://schemas.openxmlformats.org/drawingml/2006/picture">
+                <pic:pic xmlns:pic="http://schemas.openxmlformats.org/drawingml/2006/picture">
+                  <pic:nvPicPr>
+                    <pic:cNvPr id="18" name="Зображення17" descr=""/>
+                    <pic:cNvPicPr>
+                      <a:picLocks noChangeAspect="1" noChangeArrowheads="1"/>
+                    </pic:cNvPicPr>
+                  </pic:nvPicPr>
+                  <pic:blipFill>
+                    <a:blip r:embed="rId19"/>
+                    <a:stretch>
+                      <a:fillRect/>
+                    </a:stretch>
+                  </pic:blipFill>
+                  <pic:spPr bwMode="auto">
+                    <a:xfrm>
+                      <a:off x="0" y="0"/>
+                      <a:ext cx="5943600" cy="3145790"/>
+                    </a:xfrm>
+                    <a:prstGeom prst="rect">
+                      <a:avLst/>
+                    </a:prstGeom>
+                  </pic:spPr>
+                </pic:pic>
+              </a:graphicData>
+            </a:graphic>
+          </wp:anchor>
+        </w:drawing>
+      </w:r>
+    </w:p>
+    <w:p>
+      <w:pPr>
+        <w:pStyle w:val="Normal"/>
+        <w:rPr>
+          <w:rFonts w:ascii="Consolas" w:hAnsi="Consolas"/>
+          <w:color w:val="000000"/>
+          <w:sz w:val="19"/>
+        </w:rPr>
+      </w:pPr>
+      <w:r>
+        <w:rPr>
+          <w:b w:val="false"/>
+          <w:bCs w:val="false"/>
+        </w:rPr>
+      </w:r>
+    </w:p>
+    <w:p>
+      <w:pPr>
+        <w:pStyle w:val="Normal"/>
+        <w:rPr>
+          <w:b/>
+          <w:b/>
+          <w:bCs/>
+        </w:rPr>
+      </w:pPr>
+      <w:r>
+        <w:rPr>
+          <w:rFonts w:ascii="Consolas" w:hAnsi="Consolas"/>
+          <w:b/>
+          <w:bCs/>
+          <w:color w:val="000000"/>
+          <w:sz w:val="19"/>
+        </w:rPr>
+        <w:t>Task 6</w:t>
+      </w:r>
+    </w:p>
+    <w:p>
+      <w:pPr>
+        <w:pStyle w:val="Normal"/>
+        <w:rPr>
+          <w:rFonts w:ascii="Consolas" w:hAnsi="Consolas"/>
+          <w:b w:val="false"/>
+          <w:b w:val="false"/>
+          <w:bCs w:val="false"/>
+          <w:color w:val="000000"/>
+          <w:sz w:val="19"/>
+        </w:rPr>
+      </w:pPr>
+      <w:r>
+        <w:rPr>
+          <w:b/>
+          <w:bCs/>
+        </w:rPr>
+      </w:r>
+    </w:p>
+    <w:p>
+      <w:pPr>
+        <w:pStyle w:val="Normal"/>
+        <w:rPr>
+          <w:b/>
+          <w:b/>
+          <w:bCs/>
+        </w:rPr>
+      </w:pPr>
+      <w:r>
+        <w:rPr>
+          <w:rFonts w:ascii="Consolas" w:hAnsi="Consolas"/>
+          <w:b w:val="false"/>
+          <w:bCs w:val="false"/>
+          <w:color w:val="000000"/>
+          <w:sz w:val="19"/>
+        </w:rPr>
+        <w:t>Example of swagger:</w:t>
+      </w:r>
+    </w:p>
+    <w:p>
+      <w:pPr>
+        <w:pStyle w:val="Normal"/>
+        <w:rPr>
+          <w:rFonts w:ascii="Consolas" w:hAnsi="Consolas"/>
+          <w:b w:val="false"/>
+          <w:b w:val="false"/>
+          <w:bCs w:val="false"/>
+          <w:color w:val="000000"/>
+          <w:sz w:val="19"/>
+        </w:rPr>
+      </w:pPr>
+      <w:r>
+        <w:rPr>
+          <w:b/>
+          <w:bCs/>
+        </w:rPr>
+      </w:r>
+    </w:p>
+    <w:p>
+      <w:pPr>
+        <w:pStyle w:val="Normal"/>
+        <w:rPr>
+          <w:rFonts w:ascii="Consolas" w:hAnsi="Consolas"/>
+          <w:b w:val="false"/>
+          <w:b w:val="false"/>
+          <w:bCs w:val="false"/>
+          <w:color w:val="000000"/>
+          <w:sz w:val="19"/>
+        </w:rPr>
+      </w:pPr>
+      <w:r>
+        <w:rPr>
+          <w:b/>
+          <w:bCs/>
+        </w:rPr>
+        <w:drawing>
+          <wp:anchor behindDoc="0" distT="0" distB="101600" distL="0" distR="0" simplePos="0" locked="0" layoutInCell="1" allowOverlap="1" relativeHeight="20">
+            <wp:simplePos x="0" y="0"/>
+            <wp:positionH relativeFrom="column">
+              <wp:align>center</wp:align>
+            </wp:positionH>
+            <wp:positionV relativeFrom="paragraph">
+              <wp:align>top</wp:align>
+            </wp:positionV>
+            <wp:extent cx="5943600" cy="3167380"/>
+            <wp:effectExtent l="0" t="0" r="0" b="0"/>
+            <wp:wrapSquare wrapText="largest"/>
+            <wp:docPr id="19" name="Зображення18" descr=""/>
+            <wp:cNvGraphicFramePr>
+              <a:graphicFrameLocks xmlns:a="http://schemas.openxmlformats.org/drawingml/2006/main" noChangeAspect="1"/>
+            </wp:cNvGraphicFramePr>
+            <a:graphic xmlns:a="http://schemas.openxmlformats.org/drawingml/2006/main">
+              <a:graphicData uri="http://schemas.openxmlformats.org/drawingml/2006/picture">
+                <pic:pic xmlns:pic="http://schemas.openxmlformats.org/drawingml/2006/picture">
+                  <pic:nvPicPr>
+                    <pic:cNvPr id="19" name="Зображення18" descr=""/>
+                    <pic:cNvPicPr>
+                      <a:picLocks noChangeAspect="1" noChangeArrowheads="1"/>
+                    </pic:cNvPicPr>
+                  </pic:nvPicPr>
+                  <pic:blipFill>
+                    <a:blip r:embed="rId20"/>
+                    <a:stretch>
+                      <a:fillRect/>
+                    </a:stretch>
+                  </pic:blipFill>
+                  <pic:spPr bwMode="auto">
+                    <a:xfrm>
+                      <a:off x="0" y="0"/>
+                      <a:ext cx="5943600" cy="3167380"/>
+                    </a:xfrm>
+                    <a:prstGeom prst="rect">
+                      <a:avLst/>
+                    </a:prstGeom>
+                  </pic:spPr>
+                </pic:pic>
+              </a:graphicData>
+            </a:graphic>
+          </wp:anchor>
+        </w:drawing>
+      </w:r>
+    </w:p>
+    <w:p>
+      <w:pPr>
+        <w:pStyle w:val="Normal"/>
+        <w:rPr>
+          <w:rFonts w:ascii="Consolas" w:hAnsi="Consolas"/>
+          <w:b w:val="false"/>
+          <w:b w:val="false"/>
+          <w:bCs w:val="false"/>
+          <w:color w:val="000000"/>
+          <w:sz w:val="19"/>
+        </w:rPr>
+      </w:pPr>
+      <w:r>
+        <w:rPr>
+          <w:b/>
+          <w:bCs/>
+        </w:rPr>
+        <w:drawing>
+          <wp:anchor behindDoc="0" distT="0" distB="101600" distL="0" distR="0" simplePos="0" locked="0" layoutInCell="1" allowOverlap="1" relativeHeight="21">
+            <wp:simplePos x="0" y="0"/>
+            <wp:positionH relativeFrom="column">
+              <wp:align>center</wp:align>
+            </wp:positionH>
+            <wp:positionV relativeFrom="paragraph">
+              <wp:align>top</wp:align>
+            </wp:positionV>
+            <wp:extent cx="5943600" cy="3167380"/>
+            <wp:effectExtent l="0" t="0" r="0" b="0"/>
+            <wp:wrapSquare wrapText="largest"/>
+            <wp:docPr id="20" name="Зображення19" descr=""/>
+            <wp:cNvGraphicFramePr>
+              <a:graphicFrameLocks xmlns:a="http://schemas.openxmlformats.org/drawingml/2006/main" noChangeAspect="1"/>
+            </wp:cNvGraphicFramePr>
+            <a:graphic xmlns:a="http://schemas.openxmlformats.org/drawingml/2006/main">
+              <a:graphicData uri="http://schemas.openxmlformats.org/drawingml/2006/picture">
+                <pic:pic xmlns:pic="http://schemas.openxmlformats.org/drawingml/2006/picture">
+                  <pic:nvPicPr>
+                    <pic:cNvPr id="20" name="Зображення19" descr=""/>
+                    <pic:cNvPicPr>
+                      <a:picLocks noChangeAspect="1" noChangeArrowheads="1"/>
+                    </pic:cNvPicPr>
+                  </pic:nvPicPr>
+                  <pic:blipFill>
+                    <a:blip r:embed="rId21"/>
+                    <a:stretch>
+                      <a:fillRect/>
+                    </a:stretch>
+                  </pic:blipFill>
+                  <pic:spPr bwMode="auto">
+                    <a:xfrm>
+                      <a:off x="0" y="0"/>
+                      <a:ext cx="5943600" cy="3167380"/>
+                    </a:xfrm>
+                    <a:prstGeom prst="rect">
+                      <a:avLst/>
+                    </a:prstGeom>
+                  </pic:spPr>
+                </pic:pic>
+              </a:graphicData>
+            </a:graphic>
+          </wp:anchor>
+        </w:drawing>
+      </w:r>
     </w:p>
     <w:sectPr>
+      <w:type w:val="nextPage"/>
       <w:pgSz w:w="12240" w:h="15840"/>
-      <w:pgMar w:top="1440" w:right="1440" w:bottom="1440" w:left="1440" w:header="720" w:footer="720" w:gutter="0"/>
-      <w:cols w:space="720"/>
-      <w:docGrid w:linePitch="360"/>
+      <w:pgMar w:left="1440" w:right="1440" w:header="0" w:top="1440" w:footer="0" w:bottom="1440" w:gutter="0"/>
+      <w:pgNumType w:fmt="decimal"/>
+      <w:formProt w:val="false"/>
+      <w:textDirection w:val="lrTb"/>
+      <w:docGrid w:type="default" w:linePitch="360" w:charSpace="4294965247"/>
     </w:sectPr>
   </w:body>
 </w:document>
 </file>
 
 <file path=word/styles.xml><?xml version="1.0" encoding="utf-8"?>
-<w:styles xmlns:mc="http://schemas.openxmlformats.org/markup-compatibility/2006" xmlns:r="http://schemas.openxmlformats.org/officeDocument/2006/relationships" xmlns:w="http://schemas.openxmlformats.org/wordprocessingml/2006/main" xmlns:w14="http://schemas.microsoft.com/office/word/2010/wordml" xmlns:w15="http://schemas.microsoft.com/office/word/2012/wordml" xmlns:w16se="http://schemas.microsoft.com/office/word/2015/wordml/symex" mc:Ignorable="w14 w15 w16se">
+<w:styles xmlns:w="http://schemas.openxmlformats.org/wordprocessingml/2006/main" xmlns:w14="http://schemas.microsoft.com/office/word/2010/wordml" xmlns:mc="http://schemas.openxmlformats.org/markup-compatibility/2006" mc:Ignorable="w14">
   <w:docDefaults>
     <w:rPrDefault>
       <w:rPr>
-        <w:rFonts w:asciiTheme="minorHAnsi" w:eastAsiaTheme="minorHAnsi" w:hAnsiTheme="minorHAnsi" w:cstheme="minorBidi"/>
+        <w:rFonts w:ascii="Calibri" w:hAnsi="Calibri" w:eastAsia="Calibri" w:cs="" w:asciiTheme="minorHAnsi" w:cstheme="minorBidi" w:eastAsiaTheme="minorHAnsi" w:hAnsiTheme="minorHAnsi"/>
         <w:sz w:val="22"/>
         <w:szCs w:val="22"/>
         <w:lang w:val="en-US" w:eastAsia="en-US" w:bidi="ar-SA"/>
@@ -179,21 +2255,21 @@
     </w:rPrDefault>
     <w:pPrDefault>
       <w:pPr>
-        <w:spacing w:after="160" w:line="259" w:lineRule="auto"/>
+        <w:spacing w:lineRule="auto" w:line="259"/>
       </w:pPr>
     </w:pPrDefault>
   </w:docDefaults>
   <w:latentStyles w:defLockedState="0" w:defUIPriority="99" w:defSemiHidden="0" w:defUnhideWhenUsed="0" w:defQFormat="0" w:count="371">
     <w:lsdException w:name="Normal" w:uiPriority="0" w:qFormat="1"/>
     <w:lsdException w:name="heading 1" w:uiPriority="9" w:qFormat="1"/>
-    <w:lsdException w:name="heading 2" w:semiHidden="1" w:uiPriority="9" w:unhideWhenUsed="1" w:qFormat="1"/>
-    <w:lsdException w:name="heading 3" w:semiHidden="1" w:uiPriority="9" w:unhideWhenUsed="1" w:qFormat="1"/>
-    <w:lsdException w:name="heading 4" w:semiHidden="1" w:uiPriority="9" w:unhideWhenUsed="1" w:qFormat="1"/>
-    <w:lsdException w:name="heading 5" w:semiHidden="1" w:uiPriority="9" w:unhideWhenUsed="1" w:qFormat="1"/>
-    <w:lsdException w:name="heading 6" w:semiHidden="1" w:uiPriority="9" w:unhideWhenUsed="1" w:qFormat="1"/>
-    <w:lsdException w:name="heading 7" w:semiHidden="1" w:uiPriority="9" w:unhideWhenUsed="1" w:qFormat="1"/>
-    <w:lsdException w:name="heading 8" w:semiHidden="1" w:uiPriority="9" w:unhideWhenUsed="1" w:qFormat="1"/>
-    <w:lsdException w:name="heading 9" w:semiHidden="1" w:uiPriority="9" w:unhideWhenUsed="1" w:qFormat="1"/>
+    <w:lsdException w:name="heading 2" w:uiPriority="9" w:semiHidden="1" w:unhideWhenUsed="1" w:qFormat="1"/>
+    <w:lsdException w:name="heading 3" w:uiPriority="9" w:semiHidden="1" w:unhideWhenUsed="1" w:qFormat="1"/>
+    <w:lsdException w:name="heading 4" w:uiPriority="9" w:semiHidden="1" w:unhideWhenUsed="1" w:qFormat="1"/>
+    <w:lsdException w:name="heading 5" w:uiPriority="9" w:semiHidden="1" w:unhideWhenUsed="1" w:qFormat="1"/>
+    <w:lsdException w:name="heading 6" w:uiPriority="9" w:semiHidden="1" w:unhideWhenUsed="1" w:qFormat="1"/>
+    <w:lsdException w:name="heading 7" w:uiPriority="9" w:semiHidden="1" w:unhideWhenUsed="1" w:qFormat="1"/>
+    <w:lsdException w:name="heading 8" w:uiPriority="9" w:semiHidden="1" w:unhideWhenUsed="1" w:qFormat="1"/>
+    <w:lsdException w:name="heading 9" w:uiPriority="9" w:semiHidden="1" w:unhideWhenUsed="1" w:qFormat="1"/>
     <w:lsdException w:name="index 1" w:semiHidden="1" w:unhideWhenUsed="1"/>
     <w:lsdException w:name="index 2" w:semiHidden="1" w:unhideWhenUsed="1"/>
     <w:lsdException w:name="index 3" w:semiHidden="1" w:unhideWhenUsed="1"/>
@@ -203,22 +2279,22 @@
     <w:lsdException w:name="index 7" w:semiHidden="1" w:unhideWhenUsed="1"/>
     <w:lsdException w:name="index 8" w:semiHidden="1" w:unhideWhenUsed="1"/>
     <w:lsdException w:name="index 9" w:semiHidden="1" w:unhideWhenUsed="1"/>
-    <w:lsdException w:name="toc 1" w:semiHidden="1" w:uiPriority="39" w:unhideWhenUsed="1"/>
-    <w:lsdException w:name="toc 2" w:semiHidden="1" w:uiPriority="39" w:unhideWhenUsed="1"/>
-    <w:lsdException w:name="toc 3" w:semiHidden="1" w:uiPriority="39" w:unhideWhenUsed="1"/>
-    <w:lsdException w:name="toc 4" w:semiHidden="1" w:uiPriority="39" w:unhideWhenUsed="1"/>
-    <w:lsdException w:name="toc 5" w:semiHidden="1" w:uiPriority="39" w:unhideWhenUsed="1"/>
-    <w:lsdException w:name="toc 6" w:semiHidden="1" w:uiPriority="39" w:unhideWhenUsed="1"/>
-    <w:lsdException w:name="toc 7" w:semiHidden="1" w:uiPriority="39" w:unhideWhenUsed="1"/>
-    <w:lsdException w:name="toc 8" w:semiHidden="1" w:uiPriority="39" w:unhideWhenUsed="1"/>
-    <w:lsdException w:name="toc 9" w:semiHidden="1" w:uiPriority="39" w:unhideWhenUsed="1"/>
+    <w:lsdException w:name="toc 1" w:uiPriority="39" w:semiHidden="1" w:unhideWhenUsed="1"/>
+    <w:lsdException w:name="toc 2" w:uiPriority="39" w:semiHidden="1" w:unhideWhenUsed="1"/>
+    <w:lsdException w:name="toc 3" w:uiPriority="39" w:semiHidden="1" w:unhideWhenUsed="1"/>
+    <w:lsdException w:name="toc 4" w:uiPriority="39" w:semiHidden="1" w:unhideWhenUsed="1"/>
+    <w:lsdException w:name="toc 5" w:uiPriority="39" w:semiHidden="1" w:unhideWhenUsed="1"/>
+    <w:lsdException w:name="toc 6" w:uiPriority="39" w:semiHidden="1" w:unhideWhenUsed="1"/>
+    <w:lsdException w:name="toc 7" w:uiPriority="39" w:semiHidden="1" w:unhideWhenUsed="1"/>
+    <w:lsdException w:name="toc 8" w:uiPriority="39" w:semiHidden="1" w:unhideWhenUsed="1"/>
+    <w:lsdException w:name="toc 9" w:uiPriority="39" w:semiHidden="1" w:unhideWhenUsed="1"/>
     <w:lsdException w:name="Normal Indent" w:semiHidden="1" w:unhideWhenUsed="1"/>
     <w:lsdException w:name="footnote text" w:semiHidden="1" w:unhideWhenUsed="1"/>
     <w:lsdException w:name="annotation text" w:semiHidden="1" w:unhideWhenUsed="1"/>
     <w:lsdException w:name="header" w:semiHidden="1" w:unhideWhenUsed="1"/>
     <w:lsdException w:name="footer" w:semiHidden="1" w:unhideWhenUsed="1"/>
     <w:lsdException w:name="index heading" w:semiHidden="1" w:unhideWhenUsed="1"/>
-    <w:lsdException w:name="caption" w:semiHidden="1" w:uiPriority="35" w:unhideWhenUsed="1" w:qFormat="1"/>
+    <w:lsdException w:name="caption" w:uiPriority="35" w:semiHidden="1" w:unhideWhenUsed="1" w:qFormat="1"/>
     <w:lsdException w:name="table of figures" w:semiHidden="1" w:unhideWhenUsed="1"/>
     <w:lsdException w:name="envelope address" w:semiHidden="1" w:unhideWhenUsed="1"/>
     <w:lsdException w:name="envelope return" w:semiHidden="1" w:unhideWhenUsed="1"/>
@@ -249,7 +2325,7 @@
     <w:lsdException w:name="Title" w:uiPriority="10" w:qFormat="1"/>
     <w:lsdException w:name="Closing" w:semiHidden="1" w:unhideWhenUsed="1"/>
     <w:lsdException w:name="Signature" w:semiHidden="1" w:unhideWhenUsed="1"/>
-    <w:lsdException w:name="Default Paragraph Font" w:semiHidden="1" w:uiPriority="1" w:unhideWhenUsed="1"/>
+    <w:lsdException w:name="Default Paragraph Font" w:uiPriority="1" w:semiHidden="1" w:unhideWhenUsed="1"/>
     <w:lsdException w:name="Body Text" w:semiHidden="1" w:unhideWhenUsed="1"/>
     <w:lsdException w:name="Body Text Indent" w:semiHidden="1" w:unhideWhenUsed="1"/>
     <w:lsdException w:name="List Continue" w:semiHidden="1" w:unhideWhenUsed="1"/>
@@ -449,8 +2525,8 @@
     <w:lsdException w:name="Subtle Reference" w:uiPriority="31" w:qFormat="1"/>
     <w:lsdException w:name="Intense Reference" w:uiPriority="32" w:qFormat="1"/>
     <w:lsdException w:name="Book Title" w:uiPriority="33" w:qFormat="1"/>
-    <w:lsdException w:name="Bibliography" w:semiHidden="1" w:uiPriority="37" w:unhideWhenUsed="1"/>
-    <w:lsdException w:name="TOC Heading" w:semiHidden="1" w:uiPriority="39" w:unhideWhenUsed="1" w:qFormat="1"/>
+    <w:lsdException w:name="Bibliography" w:uiPriority="37" w:semiHidden="1" w:unhideWhenUsed="1"/>
+    <w:lsdException w:name="TOC Heading" w:uiPriority="39" w:semiHidden="1" w:unhideWhenUsed="1" w:qFormat="1"/>
     <w:lsdException w:name="Plain Table 1" w:uiPriority="41"/>
     <w:lsdException w:name="Plain Table 2" w:uiPriority="42"/>
     <w:lsdException w:name="Plain Table 3" w:uiPriority="43"/>
@@ -556,13 +2632,128 @@
     <w:lsdException w:name="List Table 6 Colorful Accent 6" w:uiPriority="51"/>
     <w:lsdException w:name="List Table 7 Colorful Accent 6" w:uiPriority="52"/>
   </w:latentStyles>
-  <w:style w:type="paragraph" w:default="1" w:styleId="Normal">
+  <w:style w:type="paragraph" w:styleId="Normal" w:default="1">
     <w:name w:val="Normal"/>
     <w:qFormat/>
+    <w:pPr>
+      <w:widowControl/>
+      <w:bidi w:val="0"/>
+      <w:spacing w:lineRule="auto" w:line="259" w:before="0" w:after="160"/>
+      <w:jc w:val="left"/>
+    </w:pPr>
+    <w:rPr>
+      <w:rFonts w:ascii="Calibri" w:hAnsi="Calibri" w:eastAsia="Calibri" w:cs="" w:asciiTheme="minorHAnsi" w:cstheme="minorBidi" w:eastAsiaTheme="minorHAnsi" w:hAnsiTheme="minorHAnsi"/>
+      <w:color w:val="auto"/>
+      <w:sz w:val="22"/>
+      <w:szCs w:val="22"/>
+      <w:lang w:val="en-US" w:eastAsia="en-US" w:bidi="ar-SA"/>
+    </w:rPr>
   </w:style>
-  <w:style w:type="character" w:default="1" w:styleId="DefaultParagraphFont">
+  <w:style w:type="paragraph" w:styleId="1">
+    <w:name w:val="Заголовок 1"/>
+    <w:basedOn w:val="Style11"/>
+    <w:pPr/>
+    <w:rPr/>
+  </w:style>
+  <w:style w:type="paragraph" w:styleId="2">
+    <w:name w:val="Заголовок 2"/>
+    <w:basedOn w:val="Style11"/>
+    <w:pPr/>
+    <w:rPr/>
+  </w:style>
+  <w:style w:type="paragraph" w:styleId="3">
+    <w:name w:val="Заголовок 3"/>
+    <w:basedOn w:val="Style11"/>
+    <w:pPr/>
+    <w:rPr/>
+  </w:style>
+  <w:style w:type="character" w:styleId="DefaultParagraphFont" w:default="1">
     <w:name w:val="Default Paragraph Font"/>
     <w:uiPriority w:val="1"/>
+    <w:semiHidden/>
+    <w:unhideWhenUsed/>
+    <w:qFormat/>
+    <w:rPr/>
+  </w:style>
+  <w:style w:type="paragraph" w:styleId="Style11">
+    <w:name w:val="Заголовок"/>
+    <w:basedOn w:val="Normal"/>
+    <w:next w:val="Style12"/>
+    <w:qFormat/>
+    <w:pPr>
+      <w:keepNext/>
+      <w:spacing w:before="240" w:after="120"/>
+    </w:pPr>
+    <w:rPr>
+      <w:rFonts w:ascii="Liberation Sans" w:hAnsi="Liberation Sans" w:eastAsia="Microsoft YaHei" w:cs="Lucida Sans"/>
+      <w:sz w:val="28"/>
+      <w:szCs w:val="28"/>
+    </w:rPr>
+  </w:style>
+  <w:style w:type="paragraph" w:styleId="Style12">
+    <w:name w:val="Основний текст"/>
+    <w:basedOn w:val="Normal"/>
+    <w:pPr>
+      <w:spacing w:lineRule="auto" w:line="288" w:before="0" w:after="140"/>
+    </w:pPr>
+    <w:rPr/>
+  </w:style>
+  <w:style w:type="paragraph" w:styleId="Style13">
+    <w:name w:val="Список"/>
+    <w:basedOn w:val="Style12"/>
+    <w:pPr/>
+    <w:rPr>
+      <w:rFonts w:cs="Lucida Sans"/>
+    </w:rPr>
+  </w:style>
+  <w:style w:type="paragraph" w:styleId="Style14">
+    <w:name w:val="Розділ"/>
+    <w:basedOn w:val="Normal"/>
+    <w:pPr>
+      <w:suppressLineNumbers/>
+      <w:spacing w:before="120" w:after="120"/>
+    </w:pPr>
+    <w:rPr>
+      <w:rFonts w:cs="Lucida Sans"/>
+      <w:i/>
+      <w:iCs/>
+      <w:sz w:val="24"/>
+      <w:szCs w:val="24"/>
+    </w:rPr>
+  </w:style>
+  <w:style w:type="paragraph" w:styleId="Style15">
+    <w:name w:val="Покажчик"/>
+    <w:basedOn w:val="Normal"/>
+    <w:qFormat/>
+    <w:pPr>
+      <w:suppressLineNumbers/>
+    </w:pPr>
+    <w:rPr>
+      <w:rFonts w:cs="Lucida Sans"/>
+    </w:rPr>
+  </w:style>
+  <w:style w:type="paragraph" w:styleId="Quotations">
+    <w:name w:val="Quotations"/>
+    <w:basedOn w:val="Normal"/>
+    <w:qFormat/>
+    <w:pPr/>
+    <w:rPr/>
+  </w:style>
+  <w:style w:type="paragraph" w:styleId="Style16">
+    <w:name w:val="Назва"/>
+    <w:basedOn w:val="Style11"/>
+    <w:pPr/>
+    <w:rPr/>
+  </w:style>
+  <w:style w:type="paragraph" w:styleId="Style17">
+    <w:name w:val="Підзаголовок"/>
+    <w:basedOn w:val="Style11"/>
+    <w:pPr/>
+    <w:rPr/>
+  </w:style>
+  <w:style w:type="numbering" w:styleId="NoList" w:default="1">
+    <w:name w:val="No List"/>
+    <w:uiPriority w:val="99"/>
     <w:semiHidden/>
     <w:unhideWhenUsed/>
   </w:style>
@@ -580,12 +2771,6 @@
         <w:right w:w="108" w:type="dxa"/>
       </w:tblCellMar>
     </w:tblPr>
-  </w:style>
-  <w:style w:type="numbering" w:default="1" w:styleId="NoList">
-    <w:name w:val="No List"/>
-    <w:uiPriority w:val="99"/>
-    <w:semiHidden/>
-    <w:unhideWhenUsed/>
   </w:style>
 </w:styles>
 </file>

</xml_diff>